<commit_message>
modifica documentazione di testing più aggiunta it2 uc3
</commit_message>
<xml_diff>
--- a/Iterazione1/DocumentazioneDiTesting.docx
+++ b/Iterazione1/DocumentazioneDiTesting.docx
@@ -22,25 +22,7 @@
     </w:p>
     <w:p>
       <w:r>
-        <w:t>Di seguito</w:t>
-      </w:r>
-      <w:r>
-        <w:t xml:space="preserve"> viene descritt</w:t>
-      </w:r>
-      <w:r>
-        <w:t xml:space="preserve">o nel </w:t>
-      </w:r>
-      <w:r>
-        <w:t xml:space="preserve">dettaglio </w:t>
-      </w:r>
-      <w:r>
-        <w:t>l’insieme dei</w:t>
-      </w:r>
-      <w:r>
-        <w:t xml:space="preserve"> test</w:t>
-      </w:r>
-      <w:r>
-        <w:t xml:space="preserve"> svolti nel contesto di sviluppo di </w:t>
+        <w:t xml:space="preserve">Di seguito viene descritto nel dettaglio l’insieme dei test svolti nel contesto di sviluppo di </w:t>
       </w:r>
       <w:proofErr w:type="spellStart"/>
       <w:r>
@@ -48,13 +30,7 @@
       </w:r>
       <w:proofErr w:type="spellEnd"/>
       <w:r>
-        <w:t xml:space="preserve">, sistema di gestione per cliniche veterinarie, suddivisi sulla base delle interazioni implementate. </w:t>
-      </w:r>
-      <w:r>
-        <w:t>Per ciascun metodo sono stati identificati scenari tipici e anomali, definiti in base al comportamento atteso in condizioni operative normali e al limite delle specifiche. L’esecuzione automatizzata di tali test, supportata dal framework</w:t>
-      </w:r>
-      <w:r>
-        <w:t xml:space="preserve"> </w:t>
+        <w:t xml:space="preserve">, sistema di gestione per cliniche veterinarie, suddivisi sulla base delle interazioni implementate. Per ciascun metodo sono stati identificati scenari tipici e anomali, definiti in base al comportamento atteso in condizioni operative normali e al limite delle specifiche. L’esecuzione automatizzata di tali test, supportata dal framework </w:t>
       </w:r>
       <w:proofErr w:type="spellStart"/>
       <w:r>
@@ -62,10 +38,7 @@
       </w:r>
       <w:proofErr w:type="spellEnd"/>
       <w:r>
-        <w:t xml:space="preserve"> 5</w:t>
-      </w:r>
-      <w:r>
-        <w:t>, ha permesso non solo di confermare il corretto funzionamento delle feature implementate, ma anche di guidare iterativamente le attività di debug e raffinamento del codice, in un’ottica di miglioramento continuo della qualità interna del prodotto.</w:t>
+        <w:t xml:space="preserve"> 5, ha permesso non solo di confermare il corretto funzionamento delle feature implementate, ma anche di guidare iterativamente le attività di debug e raffinamento del codice, in un’ottica di miglioramento continuo della qualità interna del prodotto.</w:t>
       </w:r>
     </w:p>
     <w:p>
@@ -113,103 +86,600 @@
         <w:rPr>
           <w:b/>
           <w:bCs/>
+        </w:rPr>
+      </w:pPr>
+      <w:r>
+        <w:rPr>
+          <w:b/>
+          <w:bCs/>
+        </w:rPr>
+        <w:t xml:space="preserve">1.1 Test su modello </w:t>
+      </w:r>
+      <w:proofErr w:type="spellStart"/>
+      <w:r>
+        <w:rPr>
+          <w:b/>
+          <w:bCs/>
+        </w:rPr>
+        <w:t>VetCare</w:t>
+      </w:r>
+      <w:proofErr w:type="spellEnd"/>
+    </w:p>
+    <w:p>
+      <w:pPr>
+        <w:rPr>
+          <w:b/>
+          <w:bCs/>
+        </w:rPr>
+      </w:pPr>
+      <w:r>
+        <w:t xml:space="preserve">Metodo: </w:t>
+      </w:r>
+      <w:proofErr w:type="spellStart"/>
+      <w:proofErr w:type="gramStart"/>
+      <w:r>
+        <w:rPr>
+          <w:b/>
+          <w:bCs/>
+        </w:rPr>
+        <w:t>inserisciNuovaAnagrafica</w:t>
+      </w:r>
+      <w:proofErr w:type="spellEnd"/>
+      <w:r>
+        <w:rPr>
+          <w:b/>
+          <w:bCs/>
+        </w:rPr>
+        <w:t>(</w:t>
+      </w:r>
+      <w:proofErr w:type="gramEnd"/>
+      <w:r>
+        <w:rPr>
+          <w:b/>
+          <w:bCs/>
+        </w:rPr>
+        <w:t xml:space="preserve">String nome, String </w:t>
+      </w:r>
+      <w:proofErr w:type="spellStart"/>
+      <w:r>
+        <w:rPr>
+          <w:b/>
+          <w:bCs/>
+        </w:rPr>
+        <w:t>codiceFiscale</w:t>
+      </w:r>
+      <w:proofErr w:type="spellEnd"/>
+      <w:r>
+        <w:rPr>
+          <w:b/>
+          <w:bCs/>
+        </w:rPr>
+        <w:t>, String contatto)</w:t>
+      </w:r>
+    </w:p>
+    <w:p>
+      <w:r>
+        <w:t>Lo scopo del testing effettuato è verificare che il suddetto metodo gestisca correttamente l’inserimento di un nuovo proprietario, distinguendo tra codice fiscale inesistente e già presente, e gestendo valori nulli.</w:t>
+      </w:r>
+    </w:p>
+    <w:p>
+      <w:pPr>
+        <w:rPr>
           <w:i/>
           <w:iCs/>
         </w:rPr>
       </w:pPr>
       <w:r>
         <w:rPr>
-          <w:b/>
-          <w:bCs/>
           <w:i/>
           <w:iCs/>
         </w:rPr>
-        <w:t xml:space="preserve">1.1 </w:t>
-      </w:r>
-      <w:r>
-        <w:rPr>
-          <w:b/>
-          <w:bCs/>
+        <w:t>Metodo di individuazione delle classi di equivalenza:</w:t>
+      </w:r>
+    </w:p>
+    <w:p>
+      <w:pPr>
+        <w:numPr>
+          <w:ilvl w:val="0"/>
+          <w:numId w:val="23"/>
+        </w:numPr>
+        <w:tabs>
+          <w:tab w:val="clear" w:pos="720"/>
+          <w:tab w:val="num" w:pos="1080"/>
+        </w:tabs>
+        <w:rPr>
+          <w:b/>
+          <w:bCs/>
+        </w:rPr>
+      </w:pPr>
+      <w:r>
+        <w:rPr>
+          <w:b/>
+          <w:bCs/>
+        </w:rPr>
+        <w:t>Per il parametro </w:t>
+      </w:r>
+      <w:proofErr w:type="spellStart"/>
+      <w:r>
+        <w:rPr>
+          <w:b/>
+          <w:bCs/>
+        </w:rPr>
+        <w:t>codiceFiscale</w:t>
+      </w:r>
+      <w:proofErr w:type="spellEnd"/>
+      <w:r>
+        <w:rPr>
+          <w:b/>
+          <w:bCs/>
+        </w:rPr>
+        <w:t>:</w:t>
+      </w:r>
+    </w:p>
+    <w:p>
+      <w:pPr>
+        <w:numPr>
+          <w:ilvl w:val="1"/>
+          <w:numId w:val="23"/>
+        </w:numPr>
+        <w:tabs>
+          <w:tab w:val="clear" w:pos="1440"/>
+          <w:tab w:val="num" w:pos="1800"/>
+        </w:tabs>
+      </w:pPr>
+      <w:r>
+        <w:t>CE1 (Valida – Non presente): {</w:t>
+      </w:r>
+      <w:proofErr w:type="spellStart"/>
+      <w:r>
+        <w:t>cf</w:t>
+      </w:r>
+      <w:proofErr w:type="spellEnd"/>
+      <w:r>
+        <w:t xml:space="preserve"> </w:t>
+      </w:r>
+      <w:r>
+        <w:rPr>
+          <w:rFonts w:ascii="Cambria Math" w:hAnsi="Cambria Math" w:cs="Cambria Math"/>
+        </w:rPr>
+        <w:t>∉</w:t>
+      </w:r>
+      <w:r>
+        <w:t xml:space="preserve"> sistema}</w:t>
+      </w:r>
+    </w:p>
+    <w:p>
+      <w:pPr>
+        <w:numPr>
+          <w:ilvl w:val="1"/>
+          <w:numId w:val="23"/>
+        </w:numPr>
+        <w:tabs>
+          <w:tab w:val="clear" w:pos="1440"/>
+          <w:tab w:val="num" w:pos="1800"/>
+        </w:tabs>
+      </w:pPr>
+      <w:r>
+        <w:t>CE2 (Valida – Già presente): {</w:t>
+      </w:r>
+      <w:proofErr w:type="spellStart"/>
+      <w:r>
+        <w:t>cf</w:t>
+      </w:r>
+      <w:proofErr w:type="spellEnd"/>
+      <w:r>
+        <w:t xml:space="preserve"> </w:t>
+      </w:r>
+      <w:r>
+        <w:rPr>
+          <w:rFonts w:ascii="Cambria Math" w:hAnsi="Cambria Math" w:cs="Cambria Math"/>
+        </w:rPr>
+        <w:t>∈</w:t>
+      </w:r>
+      <w:r>
+        <w:t xml:space="preserve"> sistema}</w:t>
+      </w:r>
+    </w:p>
+    <w:p>
+      <w:pPr>
+        <w:numPr>
+          <w:ilvl w:val="1"/>
+          <w:numId w:val="23"/>
+        </w:numPr>
+        <w:tabs>
+          <w:tab w:val="clear" w:pos="1440"/>
+          <w:tab w:val="num" w:pos="1800"/>
+        </w:tabs>
+      </w:pPr>
+      <w:r>
+        <w:t>CE3 (Non valida – Null): {</w:t>
+      </w:r>
+      <w:proofErr w:type="spellStart"/>
+      <w:r>
+        <w:t>cf</w:t>
+      </w:r>
+      <w:proofErr w:type="spellEnd"/>
+      <w:r>
+        <w:t xml:space="preserve"> = </w:t>
+      </w:r>
+      <w:proofErr w:type="spellStart"/>
+      <w:r>
+        <w:t>null</w:t>
+      </w:r>
+      <w:proofErr w:type="spellEnd"/>
+      <w:r>
+        <w:t>} </w:t>
+      </w:r>
+      <w:r>
+        <w:rPr>
           <w:i/>
           <w:iCs/>
         </w:rPr>
-        <w:t xml:space="preserve">Test su modello </w:t>
+        <w:t xml:space="preserve">(gestito implicitamente nel caso generale dei parametri </w:t>
       </w:r>
       <w:proofErr w:type="spellStart"/>
       <w:r>
         <w:rPr>
-          <w:b/>
-          <w:bCs/>
           <w:i/>
           <w:iCs/>
         </w:rPr>
-        <w:t>VetCare</w:t>
+        <w:t>null</w:t>
       </w:r>
       <w:proofErr w:type="spellEnd"/>
-    </w:p>
-    <w:p>
-      <w:pPr>
-        <w:rPr>
-          <w:b/>
-          <w:bCs/>
-        </w:rPr>
-      </w:pPr>
-      <w:r>
-        <w:t xml:space="preserve">Metodo: </w:t>
+      <w:r>
+        <w:rPr>
+          <w:i/>
+          <w:iCs/>
+        </w:rPr>
+        <w:t>)</w:t>
+      </w:r>
+    </w:p>
+    <w:p>
+      <w:pPr>
+        <w:numPr>
+          <w:ilvl w:val="1"/>
+          <w:numId w:val="23"/>
+        </w:numPr>
+        <w:tabs>
+          <w:tab w:val="clear" w:pos="1440"/>
+          <w:tab w:val="num" w:pos="1800"/>
+        </w:tabs>
+      </w:pPr>
+      <w:r>
+        <w:t>CE4(Non Valida- stringa vuota): {</w:t>
+      </w:r>
+      <w:proofErr w:type="spellStart"/>
+      <w:r>
+        <w:t>cf</w:t>
+      </w:r>
+      <w:proofErr w:type="spellEnd"/>
+      <w:r>
+        <w:t xml:space="preserve"> = “”} (gestita in maniera analoga al caso precedente)</w:t>
+      </w:r>
+    </w:p>
+    <w:p>
+      <w:pPr>
+        <w:numPr>
+          <w:ilvl w:val="0"/>
+          <w:numId w:val="23"/>
+        </w:numPr>
+        <w:tabs>
+          <w:tab w:val="clear" w:pos="720"/>
+          <w:tab w:val="num" w:pos="1080"/>
+        </w:tabs>
+        <w:rPr>
+          <w:b/>
+          <w:bCs/>
+        </w:rPr>
+      </w:pPr>
+      <w:r>
+        <w:rPr>
+          <w:b/>
+          <w:bCs/>
+        </w:rPr>
+        <w:t xml:space="preserve">Per il parametro nome e </w:t>
+      </w:r>
+      <w:proofErr w:type="spellStart"/>
+      <w:r>
+        <w:rPr>
+          <w:b/>
+          <w:bCs/>
+        </w:rPr>
+        <w:t>ccontatto</w:t>
+      </w:r>
+      <w:proofErr w:type="spellEnd"/>
+      <w:r>
+        <w:rPr>
+          <w:b/>
+          <w:bCs/>
+        </w:rPr>
+        <w:t>:</w:t>
+      </w:r>
+    </w:p>
+    <w:p>
+      <w:pPr>
+        <w:numPr>
+          <w:ilvl w:val="1"/>
+          <w:numId w:val="23"/>
+        </w:numPr>
+        <w:tabs>
+          <w:tab w:val="clear" w:pos="1440"/>
+          <w:tab w:val="num" w:pos="1800"/>
+        </w:tabs>
+      </w:pPr>
+      <w:r>
+        <w:lastRenderedPageBreak/>
+        <w:t xml:space="preserve">CE5 (Valida – Stringa non nulla): {nome ≠ </w:t>
+      </w:r>
+      <w:proofErr w:type="spellStart"/>
+      <w:r>
+        <w:t>null</w:t>
+      </w:r>
+      <w:proofErr w:type="spellEnd"/>
+      <w:r>
+        <w:t>, “”}</w:t>
+      </w:r>
+    </w:p>
+    <w:p>
+      <w:pPr>
+        <w:numPr>
+          <w:ilvl w:val="1"/>
+          <w:numId w:val="23"/>
+        </w:numPr>
+        <w:tabs>
+          <w:tab w:val="clear" w:pos="1440"/>
+          <w:tab w:val="num" w:pos="1800"/>
+        </w:tabs>
+      </w:pPr>
+      <w:r>
+        <w:t xml:space="preserve">CE6 (Non valida – Null): {nome = </w:t>
+      </w:r>
+      <w:proofErr w:type="spellStart"/>
+      <w:r>
+        <w:t>null</w:t>
+      </w:r>
+      <w:proofErr w:type="spellEnd"/>
+      <w:r>
+        <w:t>}</w:t>
+      </w:r>
+    </w:p>
+    <w:p>
+      <w:pPr>
+        <w:numPr>
+          <w:ilvl w:val="1"/>
+          <w:numId w:val="23"/>
+        </w:numPr>
+        <w:tabs>
+          <w:tab w:val="clear" w:pos="1440"/>
+          <w:tab w:val="num" w:pos="1800"/>
+        </w:tabs>
+      </w:pPr>
+      <w:r>
+        <w:t>CE7(Non valida- stringa vuota</w:t>
+      </w:r>
+      <w:proofErr w:type="gramStart"/>
+      <w:r>
+        <w:t>):{</w:t>
+      </w:r>
+      <w:proofErr w:type="gramEnd"/>
+      <w:r>
+        <w:t>nome = “”}</w:t>
+      </w:r>
+    </w:p>
+    <w:p>
+      <w:r>
+        <w:t xml:space="preserve">Analogamente varrà per il parametro contatto. Ci aspettiamo che nel caso di parametri non validi il sistema non proceda con la creazione dell’istanza. Per il caso in cui </w:t>
+      </w:r>
+      <w:proofErr w:type="spellStart"/>
+      <w:r>
+        <w:t>cf</w:t>
+      </w:r>
+      <w:proofErr w:type="spellEnd"/>
+      <w:r>
+        <w:t xml:space="preserve"> è già presente non si crea una nuova istanza ma si restituisce quella già esistente.</w:t>
+      </w:r>
+    </w:p>
+    <w:p>
+      <w:r>
+        <w:rPr>
+          <w:b/>
+          <w:bCs/>
+        </w:rPr>
+        <w:t xml:space="preserve">Strategia di test: </w:t>
+      </w:r>
+      <w:r>
+        <w:t>La strategia implementata copre:</w:t>
+      </w:r>
+    </w:p>
+    <w:p>
+      <w:pPr>
+        <w:numPr>
+          <w:ilvl w:val="0"/>
+          <w:numId w:val="24"/>
+        </w:numPr>
+        <w:tabs>
+          <w:tab w:val="clear" w:pos="720"/>
+          <w:tab w:val="num" w:pos="1080"/>
+        </w:tabs>
+      </w:pPr>
+      <w:r>
+        <w:t>Una combinazione di input tutte valide (CE1, CE5).</w:t>
+      </w:r>
+    </w:p>
+    <w:p>
+      <w:pPr>
+        <w:numPr>
+          <w:ilvl w:val="0"/>
+          <w:numId w:val="24"/>
+        </w:numPr>
+        <w:tabs>
+          <w:tab w:val="clear" w:pos="720"/>
+          <w:tab w:val="num" w:pos="1080"/>
+        </w:tabs>
+      </w:pPr>
+      <w:r>
+        <w:t>La combinazione con </w:t>
       </w:r>
       <w:proofErr w:type="spellStart"/>
       <w:proofErr w:type="gramStart"/>
       <w:r>
-        <w:rPr>
-          <w:b/>
-          <w:bCs/>
-        </w:rPr>
-        <w:t>inserisciNuovaAnagrafica</w:t>
+        <w:t>codiceFiscale</w:t>
       </w:r>
       <w:proofErr w:type="spellEnd"/>
-      <w:r>
-        <w:rPr>
-          <w:b/>
-          <w:bCs/>
-        </w:rPr>
-        <w:t>(</w:t>
-      </w:r>
       <w:proofErr w:type="gramEnd"/>
       <w:r>
-        <w:rPr>
-          <w:b/>
-          <w:bCs/>
-        </w:rPr>
-        <w:t xml:space="preserve">String nome, String </w:t>
+        <w:t> già presente (CE2, CE5).</w:t>
+      </w:r>
+    </w:p>
+    <w:p>
+      <w:pPr>
+        <w:numPr>
+          <w:ilvl w:val="0"/>
+          <w:numId w:val="24"/>
+        </w:numPr>
+        <w:tabs>
+          <w:tab w:val="clear" w:pos="720"/>
+          <w:tab w:val="num" w:pos="1080"/>
+        </w:tabs>
+      </w:pPr>
+      <w:r>
+        <w:t>Una combinazione con un parametro non valido (nome nullo: CE1, CE6, CE7).</w:t>
+      </w:r>
+    </w:p>
+    <w:p>
+      <w:pPr>
+        <w:rPr>
+          <w:b/>
+          <w:bCs/>
+        </w:rPr>
+      </w:pPr>
+      <w:r>
+        <w:rPr>
+          <w:b/>
+          <w:bCs/>
+        </w:rPr>
+        <w:t>Casi di test implementati:</w:t>
+      </w:r>
+    </w:p>
+    <w:p>
+      <w:pPr>
+        <w:numPr>
+          <w:ilvl w:val="0"/>
+          <w:numId w:val="25"/>
+        </w:numPr>
+        <w:tabs>
+          <w:tab w:val="clear" w:pos="720"/>
+          <w:tab w:val="num" w:pos="1080"/>
+        </w:tabs>
+      </w:pPr>
+      <w:r>
+        <w:rPr>
+          <w:b/>
+          <w:bCs/>
+        </w:rPr>
+        <w:t xml:space="preserve">TC1 – </w:t>
+      </w:r>
+      <w:r>
+        <w:t>Inserimento con CF nuovo (CE1, CE5): Verifica la creazione di un nuovo proprietario.</w:t>
+      </w:r>
+    </w:p>
+    <w:p>
+      <w:pPr>
+        <w:numPr>
+          <w:ilvl w:val="0"/>
+          <w:numId w:val="25"/>
+        </w:numPr>
+        <w:tabs>
+          <w:tab w:val="clear" w:pos="720"/>
+          <w:tab w:val="num" w:pos="1080"/>
+        </w:tabs>
+        <w:rPr>
+          <w:b/>
+          <w:bCs/>
+        </w:rPr>
+      </w:pPr>
+      <w:r>
+        <w:rPr>
+          <w:b/>
+          <w:bCs/>
+        </w:rPr>
+        <w:t xml:space="preserve">TC2 – </w:t>
+      </w:r>
+      <w:r>
+        <w:t>Inserimento con CF duplicato (CE2, CE5): Verifica il riuso dell'istanza esistente.</w:t>
+      </w:r>
+    </w:p>
+    <w:p>
+      <w:pPr>
+        <w:numPr>
+          <w:ilvl w:val="0"/>
+          <w:numId w:val="25"/>
+        </w:numPr>
+        <w:tabs>
+          <w:tab w:val="clear" w:pos="720"/>
+          <w:tab w:val="num" w:pos="1080"/>
+        </w:tabs>
+      </w:pPr>
+      <w:r>
+        <w:rPr>
+          <w:b/>
+          <w:bCs/>
+        </w:rPr>
+        <w:t xml:space="preserve">TC3 – </w:t>
+      </w:r>
+      <w:r>
+        <w:t>Inserimento con nome nullo (CE1, CE6, CE7): Verifica la gestione di input non valido (ritorno </w:t>
       </w:r>
       <w:proofErr w:type="spellStart"/>
       <w:r>
-        <w:rPr>
-          <w:b/>
-          <w:bCs/>
-        </w:rPr>
-        <w:t>codiceFiscale</w:t>
+        <w:t>null</w:t>
       </w:r>
       <w:proofErr w:type="spellEnd"/>
       <w:r>
-        <w:rPr>
-          <w:b/>
-          <w:bCs/>
-        </w:rPr>
-        <w:t>, String contatto)</w:t>
-      </w:r>
-    </w:p>
-    <w:p>
-      <w:r>
-        <w:t xml:space="preserve">Lo scopo del testing effettuato è verificare che il suddetto metodo </w:t>
-      </w:r>
-      <w:r>
-        <w:t>gestisca correttamente l’inserimento di un nuovo proprietario, distinguendo tra codice fiscale inesistente e già presente, e gestendo valori nulli.</w:t>
-      </w:r>
-    </w:p>
-    <w:p>
-      <w:pPr>
-        <w:ind w:left="360"/>
+        <w:t>).</w:t>
+      </w:r>
+    </w:p>
+    <w:p/>
+    <w:p>
+      <w:pPr>
+        <w:rPr>
+          <w:b/>
+          <w:bCs/>
+        </w:rPr>
+      </w:pPr>
+      <w:r>
+        <w:t>Metodo:</w:t>
+      </w:r>
+      <w:r>
+        <w:rPr>
+          <w:b/>
+          <w:bCs/>
+        </w:rPr>
+        <w:t> </w:t>
+      </w:r>
+      <w:proofErr w:type="spellStart"/>
+      <w:r>
+        <w:rPr>
+          <w:b/>
+          <w:bCs/>
+        </w:rPr>
+        <w:t>inserisciNuovoAnimale</w:t>
+      </w:r>
+      <w:proofErr w:type="spellEnd"/>
+      <w:r>
+        <w:rPr>
+          <w:b/>
+          <w:bCs/>
+        </w:rPr>
+        <w:t>(...)</w:t>
+      </w:r>
+      <w:r>
+        <w:br/>
+        <w:t>Si pone come obiettivo del test quello di validare la creazione di un nuovo animale associato a un proprietario, con particolare attenzione al controllo del microchip e alla gestione di parametri non validi.</w:t>
+      </w:r>
+    </w:p>
+    <w:p>
+      <w:pPr>
         <w:rPr>
           <w:i/>
           <w:iCs/>
@@ -227,64 +697,47 @@
       <w:pPr>
         <w:numPr>
           <w:ilvl w:val="0"/>
-          <w:numId w:val="11"/>
+          <w:numId w:val="26"/>
         </w:numPr>
         <w:tabs>
           <w:tab w:val="clear" w:pos="720"/>
           <w:tab w:val="num" w:pos="1080"/>
         </w:tabs>
-        <w:ind w:left="1080"/>
-        <w:rPr>
-          <w:b/>
-          <w:bCs/>
-        </w:rPr>
-      </w:pPr>
-      <w:r>
-        <w:rPr>
-          <w:b/>
-          <w:bCs/>
-        </w:rPr>
-        <w:t>Per il parametro </w:t>
-      </w:r>
-      <w:proofErr w:type="spellStart"/>
-      <w:r>
-        <w:rPr>
-          <w:b/>
-          <w:bCs/>
-        </w:rPr>
-        <w:t>codiceFiscale</w:t>
-      </w:r>
-      <w:proofErr w:type="spellEnd"/>
-      <w:r>
-        <w:rPr>
-          <w:b/>
-          <w:bCs/>
-        </w:rPr>
-        <w:t>:</w:t>
+        <w:rPr>
+          <w:b/>
+          <w:bCs/>
+        </w:rPr>
+      </w:pPr>
+      <w:r>
+        <w:rPr>
+          <w:b/>
+          <w:bCs/>
+        </w:rPr>
+        <w:t>Per il parametro microchip:</w:t>
       </w:r>
     </w:p>
     <w:p>
       <w:pPr>
         <w:numPr>
           <w:ilvl w:val="1"/>
-          <w:numId w:val="11"/>
+          <w:numId w:val="26"/>
         </w:numPr>
         <w:tabs>
           <w:tab w:val="clear" w:pos="1440"/>
           <w:tab w:val="num" w:pos="1800"/>
         </w:tabs>
-        <w:ind w:left="1800"/>
-      </w:pPr>
-      <w:r>
-        <w:t>CE1 (Valida – Non presente): {</w:t>
-      </w:r>
-      <w:proofErr w:type="spellStart"/>
-      <w:r>
-        <w:t>cf</w:t>
-      </w:r>
-      <w:proofErr w:type="spellEnd"/>
-      <w:r>
-        <w:t xml:space="preserve"> </w:t>
+      </w:pPr>
+      <w:r>
+        <w:t xml:space="preserve">CE1 (Valida – Intero &gt; 0 e non presente): {microchip &gt; 0} </w:t>
+      </w:r>
+      <w:r>
+        <w:rPr>
+          <w:rFonts w:ascii="Cambria Math" w:hAnsi="Cambria Math" w:cs="Cambria Math"/>
+        </w:rPr>
+        <w:t>∧</w:t>
+      </w:r>
+      <w:r>
+        <w:t xml:space="preserve"> {microchip </w:t>
       </w:r>
       <w:r>
         <w:rPr>
@@ -300,24 +753,24 @@
       <w:pPr>
         <w:numPr>
           <w:ilvl w:val="1"/>
-          <w:numId w:val="11"/>
+          <w:numId w:val="26"/>
         </w:numPr>
         <w:tabs>
           <w:tab w:val="clear" w:pos="1440"/>
           <w:tab w:val="num" w:pos="1800"/>
         </w:tabs>
-        <w:ind w:left="1800"/>
-      </w:pPr>
-      <w:r>
-        <w:t>CE2 (Valida – Già presente): {</w:t>
-      </w:r>
-      <w:proofErr w:type="spellStart"/>
-      <w:r>
-        <w:t>cf</w:t>
-      </w:r>
-      <w:proofErr w:type="spellEnd"/>
-      <w:r>
-        <w:t xml:space="preserve"> </w:t>
+      </w:pPr>
+      <w:r>
+        <w:t xml:space="preserve">CE2 (Valida – Intero &gt; 0 e già presente): {microchip &gt; 0} </w:t>
+      </w:r>
+      <w:r>
+        <w:rPr>
+          <w:rFonts w:ascii="Cambria Math" w:hAnsi="Cambria Math" w:cs="Cambria Math"/>
+        </w:rPr>
+        <w:t>∧</w:t>
+      </w:r>
+      <w:r>
+        <w:t xml:space="preserve"> {microchip </w:t>
       </w:r>
       <w:r>
         <w:rPr>
@@ -333,24 +786,71 @@
       <w:pPr>
         <w:numPr>
           <w:ilvl w:val="1"/>
-          <w:numId w:val="11"/>
+          <w:numId w:val="26"/>
         </w:numPr>
         <w:tabs>
           <w:tab w:val="clear" w:pos="1440"/>
           <w:tab w:val="num" w:pos="1800"/>
         </w:tabs>
-        <w:ind w:left="1800"/>
-      </w:pPr>
-      <w:r>
-        <w:t>CE3 (Non valida – Null): {</w:t>
+      </w:pPr>
+      <w:r>
+        <w:t>CE3 (Non valida – Intero ≤ 0): {microchip ≤ 0}</w:t>
+      </w:r>
+    </w:p>
+    <w:p>
+      <w:pPr>
+        <w:numPr>
+          <w:ilvl w:val="0"/>
+          <w:numId w:val="26"/>
+        </w:numPr>
+        <w:tabs>
+          <w:tab w:val="clear" w:pos="720"/>
+          <w:tab w:val="num" w:pos="1080"/>
+        </w:tabs>
+        <w:rPr>
+          <w:b/>
+          <w:bCs/>
+        </w:rPr>
+      </w:pPr>
+      <w:r>
+        <w:rPr>
+          <w:b/>
+          <w:bCs/>
+        </w:rPr>
+        <w:t>Per i parametri nome, specie, razza, </w:t>
       </w:r>
       <w:proofErr w:type="spellStart"/>
-      <w:r>
-        <w:t>cf</w:t>
+      <w:proofErr w:type="gramStart"/>
+      <w:r>
+        <w:rPr>
+          <w:b/>
+          <w:bCs/>
+        </w:rPr>
+        <w:t>dataNascita</w:t>
       </w:r>
       <w:proofErr w:type="spellEnd"/>
-      <w:r>
-        <w:t xml:space="preserve"> = </w:t>
+      <w:proofErr w:type="gramEnd"/>
+      <w:r>
+        <w:rPr>
+          <w:b/>
+          <w:bCs/>
+        </w:rPr>
+        <w:t>, proprietario:</w:t>
+      </w:r>
+    </w:p>
+    <w:p>
+      <w:pPr>
+        <w:numPr>
+          <w:ilvl w:val="1"/>
+          <w:numId w:val="26"/>
+        </w:numPr>
+        <w:tabs>
+          <w:tab w:val="clear" w:pos="1440"/>
+          <w:tab w:val="num" w:pos="1800"/>
+        </w:tabs>
+      </w:pPr>
+      <w:r>
+        <w:t xml:space="preserve">CE4 (Valida – Non </w:t>
       </w:r>
       <w:proofErr w:type="spellStart"/>
       <w:r>
@@ -358,544 +858,1350 @@
       </w:r>
       <w:proofErr w:type="spellEnd"/>
       <w:r>
-        <w:t>} </w:t>
-      </w:r>
+        <w:t xml:space="preserve">): {parametro ≠ </w:t>
+      </w:r>
+      <w:proofErr w:type="spellStart"/>
+      <w:r>
+        <w:t>null</w:t>
+      </w:r>
+      <w:proofErr w:type="spellEnd"/>
+      <w:r>
+        <w:t>}</w:t>
+      </w:r>
+    </w:p>
+    <w:p>
+      <w:pPr>
+        <w:numPr>
+          <w:ilvl w:val="1"/>
+          <w:numId w:val="26"/>
+        </w:numPr>
+        <w:tabs>
+          <w:tab w:val="clear" w:pos="1440"/>
+          <w:tab w:val="num" w:pos="1800"/>
+        </w:tabs>
+      </w:pPr>
+      <w:r>
+        <w:t xml:space="preserve">CE5 (Non valida – Null): {parametro = </w:t>
+      </w:r>
+      <w:proofErr w:type="spellStart"/>
+      <w:r>
+        <w:t>null</w:t>
+      </w:r>
+      <w:proofErr w:type="spellEnd"/>
+      <w:r>
+        <w:t>}</w:t>
+      </w:r>
+    </w:p>
+    <w:p>
+      <w:pPr>
+        <w:rPr>
+          <w:b/>
+          <w:bCs/>
+        </w:rPr>
+      </w:pPr>
+      <w:r>
+        <w:rPr>
+          <w:b/>
+          <w:bCs/>
+        </w:rPr>
+        <w:t xml:space="preserve">Strategia di test: </w:t>
+      </w:r>
+    </w:p>
+    <w:p>
+      <w:r>
+        <w:t>La strategia combina la copertura delle classi di equivalenza con il test dei valori limite per il microchip (valori 0 e negativi). Viene testata:</w:t>
+      </w:r>
+    </w:p>
+    <w:p>
+      <w:pPr>
+        <w:numPr>
+          <w:ilvl w:val="0"/>
+          <w:numId w:val="27"/>
+        </w:numPr>
+        <w:tabs>
+          <w:tab w:val="clear" w:pos="720"/>
+          <w:tab w:val="num" w:pos="1080"/>
+        </w:tabs>
+      </w:pPr>
+      <w:r>
+        <w:t>Una combinazione di input tutte valide (CE1, CE4 per tutti gli altri parametri).</w:t>
+      </w:r>
+    </w:p>
+    <w:p>
+      <w:pPr>
+        <w:numPr>
+          <w:ilvl w:val="0"/>
+          <w:numId w:val="27"/>
+        </w:numPr>
+        <w:tabs>
+          <w:tab w:val="clear" w:pos="720"/>
+          <w:tab w:val="num" w:pos="1080"/>
+        </w:tabs>
+      </w:pPr>
+      <w:r>
+        <w:t>La combinazione con microchip già presente (CE2, CE4).</w:t>
+      </w:r>
+    </w:p>
+    <w:p>
+      <w:pPr>
+        <w:numPr>
+          <w:ilvl w:val="0"/>
+          <w:numId w:val="27"/>
+        </w:numPr>
+        <w:tabs>
+          <w:tab w:val="clear" w:pos="720"/>
+          <w:tab w:val="num" w:pos="1080"/>
+        </w:tabs>
+      </w:pPr>
+      <w:r>
+        <w:t>Una combinazione con parametri non validi (microchip negativo - CE3 e nome nullo - CE5).</w:t>
+      </w:r>
+    </w:p>
+    <w:p>
+      <w:pPr>
+        <w:rPr>
+          <w:b/>
+          <w:bCs/>
+        </w:rPr>
+      </w:pPr>
+      <w:r>
+        <w:rPr>
+          <w:b/>
+          <w:bCs/>
+        </w:rPr>
+        <w:lastRenderedPageBreak/>
+        <w:t>Casi di test implementati:</w:t>
+      </w:r>
+    </w:p>
+    <w:p>
+      <w:pPr>
+        <w:numPr>
+          <w:ilvl w:val="0"/>
+          <w:numId w:val="28"/>
+        </w:numPr>
+        <w:tabs>
+          <w:tab w:val="clear" w:pos="720"/>
+          <w:tab w:val="num" w:pos="1080"/>
+        </w:tabs>
+      </w:pPr>
+      <w:r>
+        <w:rPr>
+          <w:b/>
+          <w:bCs/>
+        </w:rPr>
+        <w:t xml:space="preserve">TC1 – </w:t>
+      </w:r>
+      <w:r>
+        <w:t>Inserimento con microchip nuovo e valido (CE1, CE4): Verifica la creazione di un nuovo animale.</w:t>
+      </w:r>
+    </w:p>
+    <w:p>
+      <w:pPr>
+        <w:numPr>
+          <w:ilvl w:val="0"/>
+          <w:numId w:val="28"/>
+        </w:numPr>
+        <w:tabs>
+          <w:tab w:val="clear" w:pos="720"/>
+          <w:tab w:val="num" w:pos="1080"/>
+        </w:tabs>
+      </w:pPr>
+      <w:r>
+        <w:rPr>
+          <w:b/>
+          <w:bCs/>
+        </w:rPr>
+        <w:t xml:space="preserve">TC2 – </w:t>
+      </w:r>
+      <w:r>
+        <w:t>Inserimento con microchip duplicato (CE2, CE4): Verifica il riuso dell'istanza esistente.</w:t>
+      </w:r>
+    </w:p>
+    <w:p>
+      <w:pPr>
+        <w:numPr>
+          <w:ilvl w:val="0"/>
+          <w:numId w:val="28"/>
+        </w:numPr>
+        <w:tabs>
+          <w:tab w:val="clear" w:pos="720"/>
+          <w:tab w:val="num" w:pos="1080"/>
+        </w:tabs>
+        <w:rPr>
+          <w:b/>
+          <w:bCs/>
+        </w:rPr>
+      </w:pPr>
+      <w:r>
+        <w:rPr>
+          <w:b/>
+          <w:bCs/>
+        </w:rPr>
+        <w:t xml:space="preserve">TC3 – </w:t>
+      </w:r>
+      <w:r>
+        <w:t>Inserimento con nome nullo e microchip negativo (CE3, CE5): Verifica la gestione di input multipli non validi.</w:t>
+      </w:r>
+    </w:p>
+    <w:p>
+      <w:pPr>
+        <w:rPr>
+          <w:b/>
+          <w:bCs/>
+        </w:rPr>
+      </w:pPr>
       <w:r>
         <w:rPr>
           <w:i/>
           <w:iCs/>
         </w:rPr>
-        <w:t xml:space="preserve">(gestito implicitamente nel caso generale dei parametri </w:t>
+        <w:t>Metodo:</w:t>
+      </w:r>
+      <w:r>
+        <w:rPr>
+          <w:b/>
+          <w:bCs/>
+        </w:rPr>
+        <w:t> </w:t>
       </w:r>
       <w:proofErr w:type="spellStart"/>
-      <w:r>
+      <w:proofErr w:type="gramStart"/>
+      <w:r>
+        <w:rPr>
+          <w:b/>
+          <w:bCs/>
+        </w:rPr>
+        <w:t>confermaRegistrazione</w:t>
+      </w:r>
+      <w:proofErr w:type="spellEnd"/>
+      <w:r>
+        <w:rPr>
+          <w:b/>
+          <w:bCs/>
+        </w:rPr>
+        <w:t>(</w:t>
+      </w:r>
+      <w:proofErr w:type="gramEnd"/>
+      <w:r>
+        <w:rPr>
+          <w:b/>
+          <w:bCs/>
+        </w:rPr>
+        <w:t>)</w:t>
+      </w:r>
+      <w:r>
+        <w:br/>
+        <w:t>Si verifica che la procedura di conferma di registrazione salvi correttamente proprietario e animale, rendendoli ricercabili, e che non salvi nulla in caso di dati non validi.</w:t>
+      </w:r>
+    </w:p>
+    <w:p>
+      <w:pPr>
         <w:rPr>
           <w:i/>
           <w:iCs/>
         </w:rPr>
-        <w:t>null</w:t>
-      </w:r>
-      <w:proofErr w:type="spellEnd"/>
+      </w:pPr>
       <w:r>
         <w:rPr>
           <w:i/>
           <w:iCs/>
         </w:rPr>
-        <w:t>)</w:t>
+        <w:t>Metodo di individuazione delle classi di equivalenza:</w:t>
       </w:r>
     </w:p>
     <w:p>
       <w:pPr>
         <w:numPr>
           <w:ilvl w:val="0"/>
-          <w:numId w:val="11"/>
+          <w:numId w:val="29"/>
         </w:numPr>
         <w:tabs>
           <w:tab w:val="clear" w:pos="720"/>
           <w:tab w:val="num" w:pos="1080"/>
         </w:tabs>
-        <w:ind w:left="1080"/>
-        <w:rPr>
-          <w:b/>
-          <w:bCs/>
-        </w:rPr>
-      </w:pPr>
-      <w:r>
-        <w:rPr>
-          <w:b/>
-          <w:bCs/>
-        </w:rPr>
-        <w:t>Per il parametro nome:</w:t>
+      </w:pPr>
+      <w:r>
+        <w:t xml:space="preserve">CE1 (Valida – Stato </w:t>
+      </w:r>
+      <w:proofErr w:type="spellStart"/>
+      <w:proofErr w:type="gramStart"/>
+      <w:r>
+        <w:t>pre</w:t>
+      </w:r>
+      <w:proofErr w:type="spellEnd"/>
+      <w:r>
+        <w:t>-registrazione</w:t>
+      </w:r>
+      <w:proofErr w:type="gramEnd"/>
+      <w:r>
+        <w:t xml:space="preserve"> valido): {</w:t>
+      </w:r>
+      <w:proofErr w:type="spellStart"/>
+      <w:r>
+        <w:t>proprietarioCorrente</w:t>
+      </w:r>
+      <w:proofErr w:type="spellEnd"/>
+      <w:r>
+        <w:t xml:space="preserve"> ≠ </w:t>
+      </w:r>
+      <w:proofErr w:type="spellStart"/>
+      <w:r>
+        <w:t>null</w:t>
+      </w:r>
+      <w:proofErr w:type="spellEnd"/>
+      <w:r>
+        <w:t xml:space="preserve">} </w:t>
+      </w:r>
+      <w:r>
+        <w:rPr>
+          <w:rFonts w:ascii="Cambria Math" w:hAnsi="Cambria Math" w:cs="Cambria Math"/>
+        </w:rPr>
+        <w:t>∧</w:t>
+      </w:r>
+      <w:r>
+        <w:t xml:space="preserve"> {</w:t>
+      </w:r>
+      <w:proofErr w:type="spellStart"/>
+      <w:r>
+        <w:t>animaleCorrente</w:t>
+      </w:r>
+      <w:proofErr w:type="spellEnd"/>
+      <w:r>
+        <w:t xml:space="preserve"> ≠ </w:t>
+      </w:r>
+      <w:proofErr w:type="spellStart"/>
+      <w:r>
+        <w:t>null</w:t>
+      </w:r>
+      <w:proofErr w:type="spellEnd"/>
+      <w:r>
+        <w:t xml:space="preserve">} </w:t>
+      </w:r>
+      <w:r>
+        <w:rPr>
+          <w:rFonts w:ascii="Cambria Math" w:hAnsi="Cambria Math" w:cs="Cambria Math"/>
+        </w:rPr>
+        <w:t>∧</w:t>
+      </w:r>
+      <w:r>
+        <w:t xml:space="preserve"> {dati(</w:t>
+      </w:r>
+      <w:proofErr w:type="spellStart"/>
+      <w:r>
+        <w:t>animaleCorrente</w:t>
+      </w:r>
+      <w:proofErr w:type="spellEnd"/>
+      <w:r>
+        <w:t>) sono validi}</w:t>
+      </w:r>
+    </w:p>
+    <w:p>
+      <w:pPr>
+        <w:numPr>
+          <w:ilvl w:val="0"/>
+          <w:numId w:val="29"/>
+        </w:numPr>
+        <w:tabs>
+          <w:tab w:val="clear" w:pos="720"/>
+          <w:tab w:val="num" w:pos="1080"/>
+        </w:tabs>
+      </w:pPr>
+      <w:r>
+        <w:t xml:space="preserve">CE2 (Non valida – Stato </w:t>
+      </w:r>
+      <w:proofErr w:type="spellStart"/>
+      <w:proofErr w:type="gramStart"/>
+      <w:r>
+        <w:t>pre</w:t>
+      </w:r>
+      <w:proofErr w:type="spellEnd"/>
+      <w:r>
+        <w:t>-registrazione</w:t>
+      </w:r>
+      <w:proofErr w:type="gramEnd"/>
+      <w:r>
+        <w:t xml:space="preserve"> non valido): {</w:t>
+      </w:r>
+      <w:proofErr w:type="spellStart"/>
+      <w:r>
+        <w:t>proprietarioCorrente</w:t>
+      </w:r>
+      <w:proofErr w:type="spellEnd"/>
+      <w:r>
+        <w:t xml:space="preserve"> = </w:t>
+      </w:r>
+      <w:proofErr w:type="spellStart"/>
+      <w:r>
+        <w:t>null</w:t>
+      </w:r>
+      <w:proofErr w:type="spellEnd"/>
+      <w:r>
+        <w:t xml:space="preserve"> </w:t>
+      </w:r>
+      <w:r>
+        <w:rPr>
+          <w:rFonts w:ascii="Cambria Math" w:hAnsi="Cambria Math" w:cs="Cambria Math"/>
+        </w:rPr>
+        <w:t>∨</w:t>
+      </w:r>
+      <w:r>
+        <w:t xml:space="preserve"> </w:t>
+      </w:r>
+      <w:proofErr w:type="spellStart"/>
+      <w:r>
+        <w:t>animaleCorrente</w:t>
+      </w:r>
+      <w:proofErr w:type="spellEnd"/>
+      <w:r>
+        <w:t xml:space="preserve"> = </w:t>
+      </w:r>
+      <w:proofErr w:type="spellStart"/>
+      <w:r>
+        <w:t>null</w:t>
+      </w:r>
+      <w:proofErr w:type="spellEnd"/>
+      <w:r>
+        <w:t xml:space="preserve"> </w:t>
+      </w:r>
+      <w:r>
+        <w:rPr>
+          <w:rFonts w:ascii="Cambria Math" w:hAnsi="Cambria Math" w:cs="Cambria Math"/>
+        </w:rPr>
+        <w:t>∨</w:t>
+      </w:r>
+      <w:r>
+        <w:t xml:space="preserve"> dati(</w:t>
+      </w:r>
+      <w:proofErr w:type="spellStart"/>
+      <w:r>
+        <w:t>animaleCorrente</w:t>
+      </w:r>
+      <w:proofErr w:type="spellEnd"/>
+      <w:r>
+        <w:t>) non validi}</w:t>
+      </w:r>
+    </w:p>
+    <w:p>
+      <w:pPr>
+        <w:rPr>
+          <w:b/>
+          <w:bCs/>
+        </w:rPr>
+      </w:pPr>
+      <w:r>
+        <w:rPr>
+          <w:b/>
+          <w:bCs/>
+        </w:rPr>
+        <w:t xml:space="preserve">Strategia di test: </w:t>
+      </w:r>
+    </w:p>
+    <w:p>
+      <w:r>
+        <w:t>Copertura delle due classi di equivalenza derivate dallo stato.</w:t>
+      </w:r>
+    </w:p>
+    <w:p/>
+    <w:p>
+      <w:pPr>
+        <w:rPr>
+          <w:b/>
+          <w:bCs/>
+        </w:rPr>
+      </w:pPr>
+      <w:r>
+        <w:rPr>
+          <w:b/>
+          <w:bCs/>
+        </w:rPr>
+        <w:t>Casi di test implementati:</w:t>
+      </w:r>
+    </w:p>
+    <w:p>
+      <w:pPr>
+        <w:numPr>
+          <w:ilvl w:val="0"/>
+          <w:numId w:val="30"/>
+        </w:numPr>
+        <w:tabs>
+          <w:tab w:val="clear" w:pos="720"/>
+          <w:tab w:val="num" w:pos="1080"/>
+        </w:tabs>
+      </w:pPr>
+      <w:r>
+        <w:rPr>
+          <w:b/>
+          <w:bCs/>
+        </w:rPr>
+        <w:t xml:space="preserve">TC1 – </w:t>
+      </w:r>
+      <w:r>
+        <w:t>Conferma con stato valido (CE1): Verifica il salvataggio permanente e la ricercabilità.</w:t>
+      </w:r>
+    </w:p>
+    <w:p>
+      <w:pPr>
+        <w:numPr>
+          <w:ilvl w:val="0"/>
+          <w:numId w:val="30"/>
+        </w:numPr>
+        <w:tabs>
+          <w:tab w:val="clear" w:pos="720"/>
+          <w:tab w:val="num" w:pos="1080"/>
+        </w:tabs>
+        <w:rPr>
+          <w:b/>
+          <w:bCs/>
+        </w:rPr>
+      </w:pPr>
+      <w:r>
+        <w:rPr>
+          <w:b/>
+          <w:bCs/>
+        </w:rPr>
+        <w:t xml:space="preserve">TC2 – </w:t>
+      </w:r>
+      <w:r>
+        <w:t>Conferma con stato non valido (CE2): Verifica che non venga salvato alcun dato inconsistente.</w:t>
+      </w:r>
+    </w:p>
+    <w:p>
+      <w:pPr>
+        <w:rPr>
+          <w:b/>
+          <w:bCs/>
+        </w:rPr>
+      </w:pPr>
+    </w:p>
+    <w:p>
+      <w:pPr>
+        <w:rPr>
+          <w:b/>
+          <w:bCs/>
+        </w:rPr>
+      </w:pPr>
+      <w:r>
+        <w:rPr>
+          <w:i/>
+          <w:iCs/>
+        </w:rPr>
+        <w:t>Metodo: </w:t>
+      </w:r>
+      <w:proofErr w:type="spellStart"/>
+      <w:proofErr w:type="gramStart"/>
+      <w:r>
+        <w:rPr>
+          <w:b/>
+          <w:bCs/>
+        </w:rPr>
+        <w:t>NuovaVisita</w:t>
+      </w:r>
+      <w:proofErr w:type="spellEnd"/>
+      <w:r>
+        <w:rPr>
+          <w:b/>
+          <w:bCs/>
+        </w:rPr>
+        <w:t>(</w:t>
+      </w:r>
+      <w:proofErr w:type="spellStart"/>
+      <w:proofErr w:type="gramEnd"/>
+      <w:r>
+        <w:rPr>
+          <w:b/>
+          <w:bCs/>
+        </w:rPr>
+        <w:t>int</w:t>
+      </w:r>
+      <w:proofErr w:type="spellEnd"/>
+      <w:r>
+        <w:rPr>
+          <w:b/>
+          <w:bCs/>
+        </w:rPr>
+        <w:t xml:space="preserve"> microchip, String anamnesi, String esame, String diagnosi, </w:t>
+      </w:r>
+      <w:proofErr w:type="spellStart"/>
+      <w:r>
+        <w:rPr>
+          <w:b/>
+          <w:bCs/>
+        </w:rPr>
+        <w:t>int</w:t>
+      </w:r>
+      <w:proofErr w:type="spellEnd"/>
+      <w:r>
+        <w:rPr>
+          <w:b/>
+          <w:bCs/>
+        </w:rPr>
+        <w:t xml:space="preserve"> </w:t>
+      </w:r>
+      <w:proofErr w:type="spellStart"/>
+      <w:r>
+        <w:rPr>
+          <w:b/>
+          <w:bCs/>
+        </w:rPr>
+        <w:t>idVisita</w:t>
+      </w:r>
+      <w:proofErr w:type="spellEnd"/>
+      <w:r>
+        <w:rPr>
+          <w:b/>
+          <w:bCs/>
+        </w:rPr>
+        <w:t>)</w:t>
+      </w:r>
+      <w:r>
+        <w:br/>
+        <w:t>Si testa la creazione di una nuova visita associata a un animale identificato tramite microchip, inclusa la gestione di microchip inesistenti o non validi.</w:t>
+      </w:r>
+    </w:p>
+    <w:p>
+      <w:pPr>
+        <w:rPr>
+          <w:i/>
+          <w:iCs/>
+        </w:rPr>
+      </w:pPr>
+      <w:r>
+        <w:rPr>
+          <w:i/>
+          <w:iCs/>
+        </w:rPr>
+        <w:t>Metodo di individuazione delle classi di equivalenza e valori limite:</w:t>
+      </w:r>
+    </w:p>
+    <w:p>
+      <w:pPr>
+        <w:numPr>
+          <w:ilvl w:val="0"/>
+          <w:numId w:val="31"/>
+        </w:numPr>
+        <w:tabs>
+          <w:tab w:val="clear" w:pos="720"/>
+          <w:tab w:val="num" w:pos="1080"/>
+        </w:tabs>
+        <w:rPr>
+          <w:b/>
+          <w:bCs/>
+        </w:rPr>
+      </w:pPr>
+      <w:r>
+        <w:rPr>
+          <w:b/>
+          <w:bCs/>
+        </w:rPr>
+        <w:t>Per il parametro microchip:</w:t>
       </w:r>
     </w:p>
     <w:p>
       <w:pPr>
         <w:numPr>
           <w:ilvl w:val="1"/>
-          <w:numId w:val="11"/>
+          <w:numId w:val="31"/>
         </w:numPr>
         <w:tabs>
           <w:tab w:val="clear" w:pos="1440"/>
           <w:tab w:val="num" w:pos="1800"/>
         </w:tabs>
-        <w:ind w:left="1800"/>
-      </w:pPr>
-      <w:r>
-        <w:t xml:space="preserve">CE4 (Valida – Stringa non nulla): {nome ≠ </w:t>
-      </w:r>
-      <w:proofErr w:type="spellStart"/>
-      <w:r>
-        <w:t>null</w:t>
-      </w:r>
-      <w:proofErr w:type="spellEnd"/>
-      <w:r>
-        <w:t>}</w:t>
+      </w:pPr>
+      <w:r>
+        <w:t xml:space="preserve">CE1 (Valida – Presente nel sistema): {microchip &gt; 0} </w:t>
+      </w:r>
+      <w:r>
+        <w:rPr>
+          <w:rFonts w:ascii="Cambria Math" w:hAnsi="Cambria Math" w:cs="Cambria Math"/>
+        </w:rPr>
+        <w:t>∧</w:t>
+      </w:r>
+      <w:r>
+        <w:t xml:space="preserve"> {microchip </w:t>
+      </w:r>
+      <w:r>
+        <w:rPr>
+          <w:rFonts w:ascii="Cambria Math" w:hAnsi="Cambria Math" w:cs="Cambria Math"/>
+        </w:rPr>
+        <w:t>∈</w:t>
+      </w:r>
+      <w:r>
+        <w:t xml:space="preserve"> sistema}</w:t>
       </w:r>
     </w:p>
     <w:p>
       <w:pPr>
         <w:numPr>
           <w:ilvl w:val="1"/>
-          <w:numId w:val="11"/>
+          <w:numId w:val="31"/>
         </w:numPr>
         <w:tabs>
           <w:tab w:val="clear" w:pos="1440"/>
           <w:tab w:val="num" w:pos="1800"/>
         </w:tabs>
-        <w:ind w:left="1800"/>
-      </w:pPr>
-      <w:r>
-        <w:t xml:space="preserve">CE5 (Non valida – Null): {nome = </w:t>
-      </w:r>
-      <w:proofErr w:type="spellStart"/>
-      <w:r>
-        <w:t>null</w:t>
-      </w:r>
-      <w:proofErr w:type="spellEnd"/>
-      <w:r>
-        <w:t>}</w:t>
+      </w:pPr>
+      <w:r>
+        <w:t xml:space="preserve">CE2 (Non valida – Non presente nel sistema): {microchip &gt; 0} </w:t>
+      </w:r>
+      <w:r>
+        <w:rPr>
+          <w:rFonts w:ascii="Cambria Math" w:hAnsi="Cambria Math" w:cs="Cambria Math"/>
+        </w:rPr>
+        <w:t>∧</w:t>
+      </w:r>
+      <w:r>
+        <w:t xml:space="preserve"> {microchip </w:t>
+      </w:r>
+      <w:r>
+        <w:rPr>
+          <w:rFonts w:ascii="Cambria Math" w:hAnsi="Cambria Math" w:cs="Cambria Math"/>
+        </w:rPr>
+        <w:t>∉</w:t>
+      </w:r>
+      <w:r>
+        <w:t xml:space="preserve"> sistema}</w:t>
+      </w:r>
+    </w:p>
+    <w:p>
+      <w:pPr>
+        <w:numPr>
+          <w:ilvl w:val="1"/>
+          <w:numId w:val="31"/>
+        </w:numPr>
+        <w:tabs>
+          <w:tab w:val="clear" w:pos="1440"/>
+          <w:tab w:val="num" w:pos="1800"/>
+        </w:tabs>
+      </w:pPr>
+      <w:r>
+        <w:t>CE3 (Non valida – ≤ 0): {microchip ≤ 0} </w:t>
+      </w:r>
+      <w:r>
+        <w:rPr>
+          <w:i/>
+          <w:iCs/>
+        </w:rPr>
+        <w:t>(Valore limite)</w:t>
+      </w:r>
+    </w:p>
+    <w:p>
+      <w:pPr>
+        <w:rPr>
+          <w:b/>
+          <w:bCs/>
+        </w:rPr>
+      </w:pPr>
+      <w:r>
+        <w:rPr>
+          <w:b/>
+          <w:bCs/>
+        </w:rPr>
+        <w:t>Strategia di test: </w:t>
+      </w:r>
+    </w:p>
+    <w:p>
+      <w:r>
+        <w:t>Copertura delle tre classi principali per microchip e verifica del valore limite (0/negativo).</w:t>
+      </w:r>
+    </w:p>
+    <w:p>
+      <w:pPr>
+        <w:rPr>
+          <w:b/>
+          <w:bCs/>
+        </w:rPr>
+      </w:pPr>
+      <w:r>
+        <w:rPr>
+          <w:b/>
+          <w:bCs/>
+        </w:rPr>
+        <w:t>Casi di test implementati:</w:t>
       </w:r>
     </w:p>
     <w:p>
       <w:pPr>
         <w:numPr>
           <w:ilvl w:val="0"/>
-          <w:numId w:val="11"/>
+          <w:numId w:val="32"/>
         </w:numPr>
         <w:tabs>
           <w:tab w:val="clear" w:pos="720"/>
           <w:tab w:val="num" w:pos="1080"/>
         </w:tabs>
-        <w:ind w:left="1080"/>
-        <w:rPr>
-          <w:b/>
-          <w:bCs/>
-        </w:rPr>
-      </w:pPr>
-      <w:r>
-        <w:rPr>
-          <w:b/>
-          <w:bCs/>
-        </w:rPr>
-        <w:lastRenderedPageBreak/>
-        <w:t>Per il parametro contatto:</w:t>
-      </w:r>
-    </w:p>
-    <w:p>
-      <w:pPr>
-        <w:numPr>
-          <w:ilvl w:val="1"/>
-          <w:numId w:val="11"/>
-        </w:numPr>
-        <w:tabs>
-          <w:tab w:val="clear" w:pos="1440"/>
-          <w:tab w:val="num" w:pos="1800"/>
-        </w:tabs>
-        <w:ind w:left="1800"/>
-      </w:pPr>
-      <w:r>
-        <w:t xml:space="preserve">CE6 (Valida – Stringa non nulla): {contatto ≠ </w:t>
-      </w:r>
-      <w:proofErr w:type="spellStart"/>
-      <w:r>
-        <w:t>null</w:t>
-      </w:r>
-      <w:proofErr w:type="spellEnd"/>
-      <w:r>
-        <w:t>}</w:t>
-      </w:r>
-    </w:p>
-    <w:p>
-      <w:pPr>
-        <w:numPr>
-          <w:ilvl w:val="1"/>
-          <w:numId w:val="11"/>
-        </w:numPr>
-        <w:tabs>
-          <w:tab w:val="clear" w:pos="1440"/>
-          <w:tab w:val="num" w:pos="1800"/>
-        </w:tabs>
-        <w:ind w:left="1800"/>
-      </w:pPr>
-      <w:r>
-        <w:t xml:space="preserve">CE7 (Non valida – Null): {contatto = </w:t>
-      </w:r>
-      <w:proofErr w:type="spellStart"/>
-      <w:r>
-        <w:t>null</w:t>
-      </w:r>
-      <w:proofErr w:type="spellEnd"/>
-      <w:r>
-        <w:t>}</w:t>
-      </w:r>
-    </w:p>
-    <w:p>
-      <w:pPr>
-        <w:ind w:left="360"/>
-      </w:pPr>
-      <w:r>
-        <w:rPr>
-          <w:b/>
-          <w:bCs/>
-        </w:rPr>
-        <w:t>Strategia di test</w:t>
-      </w:r>
-      <w:r>
-        <w:rPr>
-          <w:b/>
-          <w:bCs/>
-        </w:rPr>
-        <w:t xml:space="preserve">: </w:t>
-      </w:r>
-      <w:r>
-        <w:t>La strategia implementata copre:</w:t>
+      </w:pPr>
+      <w:r>
+        <w:rPr>
+          <w:b/>
+          <w:bCs/>
+        </w:rPr>
+        <w:t xml:space="preserve">TC1 – </w:t>
+      </w:r>
+      <w:r>
+        <w:t>Microchip valido e presente (CE1, CE4): Verifica la creazione della visita.</w:t>
       </w:r>
     </w:p>
     <w:p>
       <w:pPr>
         <w:numPr>
           <w:ilvl w:val="0"/>
-          <w:numId w:val="12"/>
+          <w:numId w:val="32"/>
         </w:numPr>
         <w:tabs>
           <w:tab w:val="clear" w:pos="720"/>
           <w:tab w:val="num" w:pos="1080"/>
         </w:tabs>
-        <w:ind w:left="1080"/>
-      </w:pPr>
-      <w:r>
-        <w:t>Una combinazione di input tutte valide (CE1, CE4, CE6).</w:t>
+        <w:rPr>
+          <w:b/>
+          <w:bCs/>
+        </w:rPr>
+      </w:pPr>
+      <w:r>
+        <w:rPr>
+          <w:b/>
+          <w:bCs/>
+        </w:rPr>
+        <w:t xml:space="preserve">TC2 – </w:t>
+      </w:r>
+      <w:r>
+        <w:t>Microchip non valido (≤ 0) (CE3): Verifica il fallimento con valore limite.</w:t>
       </w:r>
     </w:p>
     <w:p>
       <w:pPr>
         <w:numPr>
           <w:ilvl w:val="0"/>
-          <w:numId w:val="12"/>
+          <w:numId w:val="32"/>
         </w:numPr>
         <w:tabs>
           <w:tab w:val="clear" w:pos="720"/>
           <w:tab w:val="num" w:pos="1080"/>
         </w:tabs>
-        <w:ind w:left="1080"/>
-      </w:pPr>
-      <w:r>
-        <w:t>La combinazione con </w:t>
+      </w:pPr>
+      <w:r>
+        <w:rPr>
+          <w:b/>
+          <w:bCs/>
+        </w:rPr>
+        <w:lastRenderedPageBreak/>
+        <w:t xml:space="preserve">TC3 – </w:t>
+      </w:r>
+      <w:r>
+        <w:t>Microchip valido ma non presente (CE2): Verifica il fallimento con identificatore inesistente.</w:t>
+      </w:r>
+    </w:p>
+    <w:p>
+      <w:pPr>
+        <w:rPr>
+          <w:b/>
+          <w:bCs/>
+        </w:rPr>
+      </w:pPr>
+      <w:r>
+        <w:rPr>
+          <w:i/>
+          <w:iCs/>
+        </w:rPr>
+        <w:t>Metodo:</w:t>
+      </w:r>
+      <w:r>
+        <w:rPr>
+          <w:b/>
+          <w:bCs/>
+        </w:rPr>
+        <w:t> </w:t>
       </w:r>
       <w:proofErr w:type="spellStart"/>
       <w:proofErr w:type="gramStart"/>
       <w:r>
-        <w:t>codiceFiscale</w:t>
+        <w:rPr>
+          <w:b/>
+          <w:bCs/>
+        </w:rPr>
+        <w:t>confermaVisit</w:t>
       </w:r>
       <w:proofErr w:type="spellEnd"/>
+      <w:r>
+        <w:rPr>
+          <w:b/>
+          <w:bCs/>
+        </w:rPr>
+        <w:t>(</w:t>
+      </w:r>
       <w:proofErr w:type="gramEnd"/>
       <w:r>
-        <w:t> già presente (CE2, CE4, CE6).</w:t>
+        <w:rPr>
+          <w:b/>
+          <w:bCs/>
+        </w:rPr>
+        <w:t>)</w:t>
+      </w:r>
+      <w:r>
+        <w:br/>
+        <w:t>Si convalida il salvataggio permanente di una visita nella cartella clinica dell’animale e verificare il comportamento in caso di microchip non trovato.</w:t>
+      </w:r>
+    </w:p>
+    <w:p>
+      <w:pPr>
+        <w:rPr>
+          <w:i/>
+          <w:iCs/>
+        </w:rPr>
+      </w:pPr>
+      <w:r>
+        <w:rPr>
+          <w:i/>
+          <w:iCs/>
+        </w:rPr>
+        <w:t>Metodo di individuazione delle classi di equivalenza:</w:t>
       </w:r>
     </w:p>
     <w:p>
       <w:pPr>
         <w:numPr>
           <w:ilvl w:val="0"/>
-          <w:numId w:val="12"/>
+          <w:numId w:val="33"/>
         </w:numPr>
         <w:tabs>
           <w:tab w:val="clear" w:pos="720"/>
           <w:tab w:val="num" w:pos="1080"/>
         </w:tabs>
-        <w:ind w:left="1080"/>
-      </w:pPr>
-      <w:r>
-        <w:t>Una combinazione con un parametro non valido (nome nullo: CE1, CE5, CE6).</w:t>
-      </w:r>
-    </w:p>
-    <w:p>
-      <w:pPr>
-        <w:ind w:left="360"/>
-        <w:rPr>
-          <w:b/>
-          <w:bCs/>
-        </w:rPr>
-      </w:pPr>
-      <w:r>
-        <w:rPr>
-          <w:b/>
-          <w:bCs/>
-        </w:rPr>
-        <w:t>Casi di test implementati:</w:t>
+      </w:pPr>
+      <w:r>
+        <w:t>CE1 (Valida – Visita corrente valida): {</w:t>
+      </w:r>
+      <w:proofErr w:type="spellStart"/>
+      <w:r>
+        <w:t>animaleCorrente</w:t>
+      </w:r>
+      <w:proofErr w:type="spellEnd"/>
+      <w:r>
+        <w:t xml:space="preserve"> ≠ </w:t>
+      </w:r>
+      <w:proofErr w:type="spellStart"/>
+      <w:r>
+        <w:t>null</w:t>
+      </w:r>
+      <w:proofErr w:type="spellEnd"/>
+      <w:r>
+        <w:t xml:space="preserve">} </w:t>
+      </w:r>
+      <w:r>
+        <w:rPr>
+          <w:rFonts w:ascii="Cambria Math" w:hAnsi="Cambria Math" w:cs="Cambria Math"/>
+        </w:rPr>
+        <w:t>∧</w:t>
+      </w:r>
+      <w:r>
+        <w:t xml:space="preserve"> {</w:t>
+      </w:r>
+      <w:proofErr w:type="spellStart"/>
+      <w:r>
+        <w:t>visitaCorrente</w:t>
+      </w:r>
+      <w:proofErr w:type="spellEnd"/>
+      <w:r>
+        <w:t xml:space="preserve"> ≠ </w:t>
+      </w:r>
+      <w:proofErr w:type="spellStart"/>
+      <w:r>
+        <w:t>null</w:t>
+      </w:r>
+      <w:proofErr w:type="spellEnd"/>
+      <w:r>
+        <w:t xml:space="preserve">} </w:t>
+      </w:r>
+      <w:r>
+        <w:rPr>
+          <w:rFonts w:ascii="Cambria Math" w:hAnsi="Cambria Math" w:cs="Cambria Math"/>
+        </w:rPr>
+        <w:t>∧</w:t>
+      </w:r>
+      <w:r>
+        <w:t xml:space="preserve"> {microchip(visita) </w:t>
+      </w:r>
+      <w:r>
+        <w:rPr>
+          <w:rFonts w:ascii="Cambria Math" w:hAnsi="Cambria Math" w:cs="Cambria Math"/>
+        </w:rPr>
+        <w:t>∈</w:t>
+      </w:r>
+      <w:r>
+        <w:t xml:space="preserve"> sistema}</w:t>
       </w:r>
     </w:p>
     <w:p>
       <w:pPr>
         <w:numPr>
           <w:ilvl w:val="0"/>
-          <w:numId w:val="13"/>
+          <w:numId w:val="33"/>
         </w:numPr>
         <w:tabs>
           <w:tab w:val="clear" w:pos="720"/>
           <w:tab w:val="num" w:pos="1080"/>
         </w:tabs>
-        <w:ind w:left="1080"/>
-      </w:pPr>
-      <w:r>
-        <w:rPr>
-          <w:b/>
-          <w:bCs/>
-        </w:rPr>
-        <w:t xml:space="preserve">TC1 – </w:t>
-      </w:r>
-      <w:r>
-        <w:t>Inserimento con CF nuovo (CE1, CE4, CE6): Verifica la creazione di un nuovo proprietario.</w:t>
+      </w:pPr>
+      <w:r>
+        <w:t>CE2 (Non valida – Visita corrente non valida): {</w:t>
+      </w:r>
+      <w:proofErr w:type="spellStart"/>
+      <w:r>
+        <w:t>animaleCorrente</w:t>
+      </w:r>
+      <w:proofErr w:type="spellEnd"/>
+      <w:r>
+        <w:t xml:space="preserve"> = </w:t>
+      </w:r>
+      <w:proofErr w:type="spellStart"/>
+      <w:r>
+        <w:t>null</w:t>
+      </w:r>
+      <w:proofErr w:type="spellEnd"/>
+      <w:r>
+        <w:t xml:space="preserve"> </w:t>
+      </w:r>
+      <w:r>
+        <w:rPr>
+          <w:rFonts w:ascii="Cambria Math" w:hAnsi="Cambria Math" w:cs="Cambria Math"/>
+        </w:rPr>
+        <w:t>∨</w:t>
+      </w:r>
+      <w:r>
+        <w:t xml:space="preserve"> </w:t>
+      </w:r>
+      <w:proofErr w:type="spellStart"/>
+      <w:r>
+        <w:t>visitaCorrente</w:t>
+      </w:r>
+      <w:proofErr w:type="spellEnd"/>
+      <w:r>
+        <w:t xml:space="preserve"> = </w:t>
+      </w:r>
+      <w:proofErr w:type="spellStart"/>
+      <w:r>
+        <w:t>null</w:t>
+      </w:r>
+      <w:proofErr w:type="spellEnd"/>
+      <w:r>
+        <w:t xml:space="preserve"> </w:t>
+      </w:r>
+      <w:r>
+        <w:rPr>
+          <w:rFonts w:ascii="Cambria Math" w:hAnsi="Cambria Math" w:cs="Cambria Math"/>
+        </w:rPr>
+        <w:t>∨</w:t>
+      </w:r>
+      <w:r>
+        <w:t xml:space="preserve"> microchip(visita) </w:t>
+      </w:r>
+      <w:r>
+        <w:rPr>
+          <w:rFonts w:ascii="Cambria Math" w:hAnsi="Cambria Math" w:cs="Cambria Math"/>
+        </w:rPr>
+        <w:t>∉</w:t>
+      </w:r>
+      <w:r>
+        <w:t xml:space="preserve"> sistema}</w:t>
+      </w:r>
+    </w:p>
+    <w:p>
+      <w:pPr>
+        <w:rPr>
+          <w:b/>
+          <w:bCs/>
+        </w:rPr>
+      </w:pPr>
+      <w:r>
+        <w:rPr>
+          <w:b/>
+          <w:bCs/>
+        </w:rPr>
+        <w:t xml:space="preserve">Strategia di test: </w:t>
+      </w:r>
+    </w:p>
+    <w:p>
+      <w:r>
+        <w:t>Copertura delle due classi derivate dallo stato della visita corrente.</w:t>
+      </w:r>
+    </w:p>
+    <w:p>
+      <w:pPr>
+        <w:rPr>
+          <w:b/>
+          <w:bCs/>
+        </w:rPr>
+      </w:pPr>
+      <w:r>
+        <w:rPr>
+          <w:b/>
+          <w:bCs/>
+        </w:rPr>
+        <w:t>Casi di test implementati:</w:t>
       </w:r>
     </w:p>
     <w:p>
       <w:pPr>
         <w:numPr>
           <w:ilvl w:val="0"/>
-          <w:numId w:val="13"/>
+          <w:numId w:val="34"/>
         </w:numPr>
         <w:tabs>
           <w:tab w:val="clear" w:pos="720"/>
           <w:tab w:val="num" w:pos="1080"/>
         </w:tabs>
-        <w:ind w:left="1080"/>
-        <w:rPr>
-          <w:b/>
-          <w:bCs/>
-        </w:rPr>
-      </w:pPr>
-      <w:r>
-        <w:rPr>
-          <w:b/>
-          <w:bCs/>
-        </w:rPr>
-        <w:t xml:space="preserve">TC2 – </w:t>
-      </w:r>
-      <w:r>
-        <w:t>Inserimento con CF duplicato (CE2, CE4, CE6): Verifica il riuso dell'istanza esistente.</w:t>
+        <w:rPr>
+          <w:b/>
+          <w:bCs/>
+        </w:rPr>
+      </w:pPr>
+      <w:r>
+        <w:rPr>
+          <w:b/>
+          <w:bCs/>
+        </w:rPr>
+        <w:t xml:space="preserve">TC1 – </w:t>
+      </w:r>
+      <w:r>
+        <w:t>Conferma visita con stato valido (CE1): Verifica il salvataggio nella cartella clinica.</w:t>
       </w:r>
     </w:p>
     <w:p>
       <w:pPr>
         <w:numPr>
           <w:ilvl w:val="0"/>
-          <w:numId w:val="13"/>
+          <w:numId w:val="34"/>
         </w:numPr>
         <w:tabs>
           <w:tab w:val="clear" w:pos="720"/>
           <w:tab w:val="num" w:pos="1080"/>
         </w:tabs>
-        <w:ind w:left="1080"/>
-      </w:pPr>
-      <w:r>
-        <w:rPr>
-          <w:b/>
-          <w:bCs/>
-        </w:rPr>
-        <w:t xml:space="preserve">TC3 – </w:t>
-      </w:r>
-      <w:r>
-        <w:t>Inserimento con nome nullo (CE1, CE5, CE6): Verifica la gestione di input non valido (ritorno </w:t>
-      </w:r>
-      <w:proofErr w:type="spellStart"/>
-      <w:r>
-        <w:t>null</w:t>
-      </w:r>
-      <w:proofErr w:type="spellEnd"/>
-      <w:r>
-        <w:t>).</w:t>
-      </w:r>
-    </w:p>
-    <w:p/>
-    <w:p>
-      <w:pPr>
-        <w:rPr>
-          <w:b/>
-          <w:bCs/>
-        </w:rPr>
-      </w:pPr>
-      <w:r>
-        <w:t>Metodo:</w:t>
-      </w:r>
-      <w:r>
-        <w:rPr>
-          <w:b/>
-          <w:bCs/>
-        </w:rPr>
-        <w:t> </w:t>
-      </w:r>
-      <w:proofErr w:type="spellStart"/>
-      <w:r>
-        <w:rPr>
-          <w:b/>
-          <w:bCs/>
-        </w:rPr>
-        <w:t>inserisciNuovoAnimale</w:t>
-      </w:r>
-      <w:proofErr w:type="spellEnd"/>
-      <w:r>
-        <w:rPr>
-          <w:b/>
-          <w:bCs/>
-        </w:rPr>
-        <w:t>(...)</w:t>
-      </w:r>
-      <w:r>
-        <w:br/>
-      </w:r>
-      <w:r>
-        <w:t>Si pone come obiettivo del test quello di validare</w:t>
-      </w:r>
-      <w:r>
-        <w:t xml:space="preserve"> la creazione di un nuovo animale associato a un proprietario, con particolare attenzione al controllo del microchip e alla gestione di parametri non validi.</w:t>
-      </w:r>
-    </w:p>
-    <w:p>
-      <w:pPr>
-        <w:ind w:left="360"/>
-        <w:rPr>
+        <w:rPr>
+          <w:b/>
+          <w:bCs/>
+        </w:rPr>
+      </w:pPr>
+      <w:r>
+        <w:rPr>
+          <w:b/>
+          <w:bCs/>
+        </w:rPr>
+        <w:t xml:space="preserve">TC2 – </w:t>
+      </w:r>
+      <w:r>
+        <w:t>Conferma visita con stato non valido (microchip inesistente) (CE2): Verifica il fallimento della conferma e quindi l’inesistenza dell’istanza.</w:t>
+      </w:r>
+    </w:p>
+    <w:p>
+      <w:pPr>
+        <w:rPr>
+          <w:b/>
+          <w:bCs/>
           <w:i/>
           <w:iCs/>
         </w:rPr>
       </w:pPr>
-      <w:r>
-        <w:rPr>
+    </w:p>
+    <w:p>
+      <w:pPr>
+        <w:rPr>
+          <w:b/>
+          <w:bCs/>
+        </w:rPr>
+      </w:pPr>
+      <w:r>
+        <w:rPr>
+          <w:b/>
+          <w:bCs/>
+        </w:rPr>
+        <w:t xml:space="preserve">1.2 Test su modello </w:t>
+      </w:r>
+      <w:proofErr w:type="spellStart"/>
+      <w:r>
+        <w:rPr>
+          <w:b/>
+          <w:bCs/>
+        </w:rPr>
+        <w:t>CartellaClinica</w:t>
+      </w:r>
+      <w:proofErr w:type="spellEnd"/>
+    </w:p>
+    <w:p>
+      <w:pPr>
+        <w:rPr>
+          <w:b/>
+          <w:bCs/>
           <w:i/>
           <w:iCs/>
         </w:rPr>
-        <w:t>Metodo di individuazione delle classi di equivalenza:</w:t>
+      </w:pPr>
+      <w:r>
+        <w:t xml:space="preserve">Metodo: </w:t>
+      </w:r>
+      <w:proofErr w:type="spellStart"/>
+      <w:proofErr w:type="gramStart"/>
+      <w:r>
+        <w:rPr>
+          <w:b/>
+          <w:bCs/>
+        </w:rPr>
+        <w:t>inserisciVisita</w:t>
+      </w:r>
+      <w:proofErr w:type="spellEnd"/>
+      <w:r>
+        <w:rPr>
+          <w:b/>
+          <w:bCs/>
+        </w:rPr>
+        <w:t>(</w:t>
+      </w:r>
+      <w:proofErr w:type="gramEnd"/>
+      <w:r>
+        <w:rPr>
+          <w:b/>
+          <w:bCs/>
+        </w:rPr>
+        <w:t>String anamnesi, String esame, String diagnosi)</w:t>
+      </w:r>
+    </w:p>
+    <w:p>
+      <w:r>
+        <w:t>L'obiettivo è verificare la corretta inizializzazione di una visita corrente e la gestione di input non validi che devono impedire la creazione della visita.</w:t>
+      </w:r>
+    </w:p>
+    <w:p>
+      <w:r>
+        <w:t>Individuazione delle classi di equivalenza:</w:t>
       </w:r>
     </w:p>
     <w:p>
       <w:pPr>
         <w:numPr>
           <w:ilvl w:val="0"/>
-          <w:numId w:val="14"/>
+          <w:numId w:val="35"/>
         </w:numPr>
-        <w:tabs>
-          <w:tab w:val="clear" w:pos="720"/>
-          <w:tab w:val="num" w:pos="1080"/>
-        </w:tabs>
-        <w:ind w:left="1080"/>
-        <w:rPr>
-          <w:b/>
-          <w:bCs/>
-        </w:rPr>
-      </w:pPr>
-      <w:r>
-        <w:rPr>
-          <w:b/>
-          <w:bCs/>
-        </w:rPr>
-        <w:t>Per il parametro microchip:</w:t>
-      </w:r>
-    </w:p>
-    <w:p>
-      <w:pPr>
-        <w:numPr>
-          <w:ilvl w:val="1"/>
-          <w:numId w:val="14"/>
-        </w:numPr>
-        <w:tabs>
-          <w:tab w:val="clear" w:pos="1440"/>
-          <w:tab w:val="num" w:pos="1800"/>
-        </w:tabs>
-        <w:ind w:left="1800"/>
-      </w:pPr>
-      <w:r>
-        <w:t xml:space="preserve">CE1 (Valida – Intero &gt; 0 e non presente): {microchip &gt; 0} </w:t>
-      </w:r>
-      <w:r>
-        <w:rPr>
-          <w:rFonts w:ascii="Cambria Math" w:hAnsi="Cambria Math" w:cs="Cambria Math"/>
-        </w:rPr>
-        <w:t>∧</w:t>
-      </w:r>
-      <w:r>
-        <w:t xml:space="preserve"> {microchip </w:t>
-      </w:r>
-      <w:r>
-        <w:rPr>
-          <w:rFonts w:ascii="Cambria Math" w:hAnsi="Cambria Math" w:cs="Cambria Math"/>
-        </w:rPr>
-        <w:t>∉</w:t>
-      </w:r>
-      <w:r>
-        <w:t xml:space="preserve"> sistema}</w:t>
-      </w:r>
-    </w:p>
-    <w:p>
-      <w:pPr>
-        <w:numPr>
-          <w:ilvl w:val="1"/>
-          <w:numId w:val="14"/>
-        </w:numPr>
-        <w:tabs>
-          <w:tab w:val="clear" w:pos="1440"/>
-          <w:tab w:val="num" w:pos="1800"/>
-        </w:tabs>
-        <w:ind w:left="1800"/>
-      </w:pPr>
-      <w:r>
-        <w:t xml:space="preserve">CE2 (Valida – Intero &gt; 0 e già presente): {microchip &gt; 0} </w:t>
-      </w:r>
-      <w:r>
-        <w:rPr>
-          <w:rFonts w:ascii="Cambria Math" w:hAnsi="Cambria Math" w:cs="Cambria Math"/>
-        </w:rPr>
-        <w:t>∧</w:t>
-      </w:r>
-      <w:r>
-        <w:t xml:space="preserve"> {microchip </w:t>
-      </w:r>
-      <w:r>
-        <w:rPr>
-          <w:rFonts w:ascii="Cambria Math" w:hAnsi="Cambria Math" w:cs="Cambria Math"/>
-        </w:rPr>
-        <w:t>∈</w:t>
-      </w:r>
-      <w:r>
-        <w:t xml:space="preserve"> sistema}</w:t>
-      </w:r>
-    </w:p>
-    <w:p>
-      <w:pPr>
-        <w:numPr>
-          <w:ilvl w:val="1"/>
-          <w:numId w:val="14"/>
-        </w:numPr>
-        <w:tabs>
-          <w:tab w:val="clear" w:pos="1440"/>
-          <w:tab w:val="num" w:pos="1800"/>
-        </w:tabs>
-        <w:ind w:left="1800"/>
-      </w:pPr>
-      <w:r>
-        <w:t>CE3 (Non valida – Intero ≤ 0): {microchip ≤ 0}</w:t>
+        <w:rPr>
+          <w:b/>
+          <w:bCs/>
+          <w:i/>
+          <w:iCs/>
+        </w:rPr>
+      </w:pPr>
+      <w:r>
+        <w:rPr>
+          <w:b/>
+          <w:bCs/>
+          <w:i/>
+          <w:iCs/>
+        </w:rPr>
+        <w:t>Per i parametri (anamnesi, esame, diagnosi):</w:t>
       </w:r>
     </w:p>
     <w:p>
       <w:pPr>
         <w:numPr>
           <w:ilvl w:val="0"/>
-          <w:numId w:val="14"/>
+          <w:numId w:val="36"/>
         </w:numPr>
-        <w:tabs>
-          <w:tab w:val="clear" w:pos="720"/>
-          <w:tab w:val="num" w:pos="1080"/>
-        </w:tabs>
-        <w:ind w:left="1080"/>
-        <w:rPr>
-          <w:b/>
-          <w:bCs/>
-        </w:rPr>
-      </w:pPr>
-      <w:r>
-        <w:rPr>
-          <w:b/>
-          <w:bCs/>
-        </w:rPr>
-        <w:t>Per i parametri nome, specie, razza, </w:t>
+      </w:pPr>
+      <w:r>
+        <w:t>CE1 (Valida): {Stringa non nulla e non vuota}</w:t>
+      </w:r>
+    </w:p>
+    <w:p>
+      <w:pPr>
+        <w:numPr>
+          <w:ilvl w:val="0"/>
+          <w:numId w:val="36"/>
+        </w:numPr>
+      </w:pPr>
+      <w:r>
+        <w:t xml:space="preserve">CE2 (Non valida - Null): {Stringa = </w:t>
+      </w:r>
+      <w:proofErr w:type="spellStart"/>
+      <w:r>
+        <w:t>null</w:t>
+      </w:r>
+      <w:proofErr w:type="spellEnd"/>
+      <w:r>
+        <w:t>}</w:t>
+      </w:r>
+    </w:p>
+    <w:p>
+      <w:pPr>
+        <w:numPr>
+          <w:ilvl w:val="0"/>
+          <w:numId w:val="36"/>
+        </w:numPr>
+      </w:pPr>
+      <w:r>
+        <w:t>CE3 (Non valida - Vuota): {Stringa = ""}</w:t>
+      </w:r>
+    </w:p>
+    <w:p>
+      <w:r>
+        <w:t>Strategia di test: La strategia copre il caso ideale di inserimento e i casi limite per parametri nulli o stringhe prive di contenuto.</w:t>
+      </w:r>
+    </w:p>
+    <w:p>
+      <w:r>
+        <w:t>Casi di test implementati:</w:t>
+      </w:r>
+    </w:p>
+    <w:p>
+      <w:r>
+        <w:rPr>
+          <w:b/>
+          <w:bCs/>
+        </w:rPr>
+        <w:t>TC1</w:t>
+      </w:r>
+      <w:r>
+        <w:t xml:space="preserve"> – Inserimento corretto (CE1): Verifica che con parametri validi la visita corrente non sia nulla.</w:t>
+      </w:r>
+    </w:p>
+    <w:p>
+      <w:r>
+        <w:rPr>
+          <w:b/>
+          <w:bCs/>
+        </w:rPr>
+        <w:t>TC2</w:t>
+      </w:r>
+      <w:r>
+        <w:t xml:space="preserve"> – Inserimento nullo (CE2): Verifica che con parametri </w:t>
+      </w:r>
+      <w:proofErr w:type="spellStart"/>
+      <w:r>
+        <w:t>null</w:t>
+      </w:r>
+      <w:proofErr w:type="spellEnd"/>
+      <w:r>
+        <w:t xml:space="preserve"> la visita corrente non venga creata (risulti </w:t>
+      </w:r>
+      <w:proofErr w:type="spellStart"/>
+      <w:r>
+        <w:t>null</w:t>
+      </w:r>
+      <w:proofErr w:type="spellEnd"/>
+      <w:r>
+        <w:t>).</w:t>
+      </w:r>
+    </w:p>
+    <w:p>
+      <w:r>
+        <w:rPr>
+          <w:b/>
+          <w:bCs/>
+        </w:rPr>
+        <w:t>TC3</w:t>
+      </w:r>
+      <w:r>
+        <w:t xml:space="preserve"> – Inserimento stringa vuota (CE3): Verifica che con una stringa vuota ("") la visita non venga creata.</w:t>
+      </w:r>
+    </w:p>
+    <w:p>
+      <w:r>
+        <w:t xml:space="preserve">Metodo: </w:t>
       </w:r>
       <w:proofErr w:type="spellStart"/>
       <w:proofErr w:type="gramStart"/>
@@ -904,1385 +2210,93 @@
           <w:b/>
           <w:bCs/>
         </w:rPr>
-        <w:t>dataNascita</w:t>
+        <w:t>confermaVisita</w:t>
       </w:r>
       <w:proofErr w:type="spellEnd"/>
+      <w:r>
+        <w:rPr>
+          <w:b/>
+          <w:bCs/>
+        </w:rPr>
+        <w:t>(</w:t>
+      </w:r>
       <w:proofErr w:type="gramEnd"/>
       <w:r>
         <w:rPr>
           <w:b/>
           <w:bCs/>
         </w:rPr>
-        <w:t>, proprietario:</w:t>
-      </w:r>
-    </w:p>
-    <w:p>
-      <w:pPr>
-        <w:numPr>
-          <w:ilvl w:val="1"/>
-          <w:numId w:val="14"/>
-        </w:numPr>
-        <w:tabs>
-          <w:tab w:val="clear" w:pos="1440"/>
-          <w:tab w:val="num" w:pos="1800"/>
-        </w:tabs>
-        <w:ind w:left="1800"/>
-      </w:pPr>
-      <w:r>
-        <w:t xml:space="preserve">CE4 (Valida – Non </w:t>
-      </w:r>
-      <w:proofErr w:type="spellStart"/>
-      <w:r>
-        <w:t>null</w:t>
-      </w:r>
-      <w:proofErr w:type="spellEnd"/>
-      <w:r>
-        <w:t xml:space="preserve">): {parametro ≠ </w:t>
-      </w:r>
-      <w:proofErr w:type="spellStart"/>
-      <w:r>
-        <w:t>null</w:t>
-      </w:r>
-      <w:proofErr w:type="spellEnd"/>
-      <w:r>
-        <w:t>}</w:t>
-      </w:r>
-    </w:p>
-    <w:p>
-      <w:pPr>
-        <w:numPr>
-          <w:ilvl w:val="1"/>
-          <w:numId w:val="14"/>
-        </w:numPr>
-        <w:tabs>
-          <w:tab w:val="clear" w:pos="1440"/>
-          <w:tab w:val="num" w:pos="1800"/>
-        </w:tabs>
-        <w:ind w:left="1800"/>
-      </w:pPr>
-      <w:r>
-        <w:t xml:space="preserve">CE5 (Non valida – Null): {parametro = </w:t>
-      </w:r>
-      <w:proofErr w:type="spellStart"/>
-      <w:r>
-        <w:t>null</w:t>
-      </w:r>
-      <w:proofErr w:type="spellEnd"/>
-      <w:r>
-        <w:t>}</w:t>
-      </w:r>
-    </w:p>
-    <w:p>
-      <w:pPr>
-        <w:ind w:left="360"/>
-        <w:rPr>
-          <w:b/>
-          <w:bCs/>
-        </w:rPr>
-      </w:pPr>
-      <w:r>
-        <w:rPr>
-          <w:b/>
-          <w:bCs/>
-        </w:rPr>
-        <w:t xml:space="preserve">Strategia di </w:t>
-      </w:r>
-      <w:r>
-        <w:rPr>
-          <w:b/>
-          <w:bCs/>
-        </w:rPr>
-        <w:t>test:</w:t>
-      </w:r>
-      <w:r>
-        <w:rPr>
-          <w:b/>
-          <w:bCs/>
-        </w:rPr>
-        <w:t xml:space="preserve"> </w:t>
-      </w:r>
-    </w:p>
-    <w:p>
-      <w:pPr>
-        <w:ind w:left="360"/>
-      </w:pPr>
-      <w:r>
-        <w:t>La strategia combina la copertura delle classi di equivalenza con il test dei valori limite per il microchip (valori 0 e negativi). Viene testata:</w:t>
+        <w:t>)</w:t>
+      </w:r>
+    </w:p>
+    <w:p>
+      <w:r>
+        <w:lastRenderedPageBreak/>
+        <w:t>Si convalida il passaggio della visita dallo stato "corrente" al salvataggio permanente nella lista delle visite della cartella clinica.</w:t>
+      </w:r>
+    </w:p>
+    <w:p>
+      <w:r>
+        <w:t>Individuazione delle classi di equivalenza:</w:t>
       </w:r>
     </w:p>
     <w:p>
       <w:pPr>
         <w:numPr>
           <w:ilvl w:val="0"/>
-          <w:numId w:val="15"/>
+          <w:numId w:val="37"/>
         </w:numPr>
-        <w:tabs>
-          <w:tab w:val="clear" w:pos="720"/>
-          <w:tab w:val="num" w:pos="1080"/>
-        </w:tabs>
-        <w:ind w:left="1080"/>
-      </w:pPr>
-      <w:r>
-        <w:t>Una combinazione di input tutte valide (CE1, CE4 per tutti gli altri parametri).</w:t>
+      </w:pPr>
+      <w:r>
+        <w:t>CE1 (Valida): {Visita corrente creata con dati validi}</w:t>
       </w:r>
     </w:p>
     <w:p>
       <w:pPr>
         <w:numPr>
           <w:ilvl w:val="0"/>
-          <w:numId w:val="15"/>
+          <w:numId w:val="37"/>
         </w:numPr>
-        <w:tabs>
-          <w:tab w:val="clear" w:pos="720"/>
-          <w:tab w:val="num" w:pos="1080"/>
-        </w:tabs>
-        <w:ind w:left="1080"/>
-      </w:pPr>
-      <w:r>
-        <w:t>La combinazione con microchip già presente (CE2, CE4).</w:t>
-      </w:r>
-    </w:p>
-    <w:p>
-      <w:pPr>
-        <w:numPr>
-          <w:ilvl w:val="0"/>
-          <w:numId w:val="15"/>
-        </w:numPr>
-        <w:tabs>
-          <w:tab w:val="clear" w:pos="720"/>
-          <w:tab w:val="num" w:pos="1080"/>
-        </w:tabs>
-        <w:ind w:left="1080"/>
-      </w:pPr>
-      <w:r>
-        <w:t>Una combinazione con parametri non validi (microchip negativo - CE3 e nome nullo - CE5).</w:t>
-      </w:r>
-    </w:p>
-    <w:p>
-      <w:pPr>
-        <w:ind w:left="360"/>
-        <w:rPr>
-          <w:b/>
-          <w:bCs/>
-        </w:rPr>
-      </w:pPr>
-      <w:r>
-        <w:rPr>
-          <w:b/>
-          <w:bCs/>
-        </w:rPr>
+      </w:pPr>
+      <w:r>
+        <w:t>CE2 (Non valida): {Visita corrente non creata a causa di input nulli o vuoti}</w:t>
+      </w:r>
+    </w:p>
+    <w:p>
+      <w:r>
+        <w:t>Strategia di test: Verificare che il numero di visite salvate (dimensione della lista) aumenti solo in presenza di dati validi.</w:t>
+      </w:r>
+    </w:p>
+    <w:p>
+      <w:r>
         <w:t>Casi di test implementati:</w:t>
       </w:r>
     </w:p>
     <w:p>
-      <w:pPr>
-        <w:numPr>
-          <w:ilvl w:val="0"/>
-          <w:numId w:val="16"/>
-        </w:numPr>
-        <w:tabs>
-          <w:tab w:val="clear" w:pos="720"/>
-          <w:tab w:val="num" w:pos="1080"/>
-        </w:tabs>
-        <w:ind w:left="1080"/>
-      </w:pPr>
-      <w:r>
-        <w:rPr>
-          <w:b/>
-          <w:bCs/>
-        </w:rPr>
-        <w:lastRenderedPageBreak/>
-        <w:t xml:space="preserve">TC1 – </w:t>
-      </w:r>
-      <w:r>
-        <w:t>Inserimento con microchip nuovo e valido (CE1, CE4): Verifica la creazione di un nuovo animale.</w:t>
-      </w:r>
-    </w:p>
-    <w:p>
-      <w:pPr>
-        <w:numPr>
-          <w:ilvl w:val="0"/>
-          <w:numId w:val="16"/>
-        </w:numPr>
-        <w:tabs>
-          <w:tab w:val="clear" w:pos="720"/>
-          <w:tab w:val="num" w:pos="1080"/>
-        </w:tabs>
-        <w:ind w:left="1080"/>
-      </w:pPr>
-      <w:r>
-        <w:rPr>
-          <w:b/>
-          <w:bCs/>
-        </w:rPr>
-        <w:t xml:space="preserve">TC2 – </w:t>
-      </w:r>
-      <w:r>
-        <w:t>Inserimento con microchip duplicato (CE2, CE4): Verifica il riuso dell'istanza esistente.</w:t>
-      </w:r>
-    </w:p>
-    <w:p>
-      <w:pPr>
-        <w:numPr>
-          <w:ilvl w:val="0"/>
-          <w:numId w:val="16"/>
-        </w:numPr>
-        <w:tabs>
-          <w:tab w:val="clear" w:pos="720"/>
-          <w:tab w:val="num" w:pos="1080"/>
-        </w:tabs>
-        <w:ind w:left="1080"/>
-        <w:rPr>
-          <w:b/>
-          <w:bCs/>
-        </w:rPr>
-      </w:pPr>
-      <w:r>
-        <w:rPr>
-          <w:b/>
-          <w:bCs/>
-        </w:rPr>
-        <w:t xml:space="preserve">TC3 – </w:t>
-      </w:r>
-      <w:r>
-        <w:t>Inserimento con nome nullo e microchip negativo (CE3, CE5): Verifica la gestione di input multipli non validi.</w:t>
-      </w:r>
-    </w:p>
-    <w:p>
-      <w:pPr>
-        <w:ind w:left="360"/>
-        <w:rPr>
-          <w:b/>
-          <w:bCs/>
-        </w:rPr>
-      </w:pPr>
-      <w:r>
-        <w:rPr>
-          <w:i/>
-          <w:iCs/>
-        </w:rPr>
-        <w:t>Metodo:</w:t>
-      </w:r>
-      <w:r>
-        <w:rPr>
-          <w:b/>
-          <w:bCs/>
-        </w:rPr>
-        <w:t> </w:t>
-      </w:r>
-      <w:proofErr w:type="spellStart"/>
-      <w:proofErr w:type="gramStart"/>
-      <w:r>
-        <w:rPr>
-          <w:b/>
-          <w:bCs/>
-        </w:rPr>
-        <w:t>confermaRegistrazione</w:t>
-      </w:r>
-      <w:proofErr w:type="spellEnd"/>
-      <w:r>
-        <w:rPr>
-          <w:b/>
-          <w:bCs/>
-        </w:rPr>
-        <w:t>(</w:t>
-      </w:r>
-      <w:proofErr w:type="gramEnd"/>
-      <w:r>
-        <w:rPr>
-          <w:b/>
-          <w:bCs/>
-        </w:rPr>
-        <w:t>)</w:t>
-      </w:r>
-      <w:r>
-        <w:br/>
-      </w:r>
-      <w:r>
-        <w:t>Si verifica</w:t>
-      </w:r>
-      <w:r>
-        <w:t xml:space="preserve"> che la procedura di conferma di registrazione salvi correttamente proprietario e animale, rendendoli ricercabili, e che non salvi nulla in caso di dati non validi.</w:t>
-      </w:r>
-    </w:p>
-    <w:p>
-      <w:pPr>
-        <w:ind w:left="360"/>
-        <w:rPr>
-          <w:i/>
-          <w:iCs/>
-        </w:rPr>
-      </w:pPr>
-      <w:r>
-        <w:rPr>
-          <w:i/>
-          <w:iCs/>
-        </w:rPr>
-        <w:t>Metodo di individuazione delle classi di equivalenza:</w:t>
-      </w:r>
-    </w:p>
-    <w:p>
-      <w:pPr>
-        <w:numPr>
-          <w:ilvl w:val="0"/>
-          <w:numId w:val="17"/>
-        </w:numPr>
-        <w:tabs>
-          <w:tab w:val="clear" w:pos="720"/>
-          <w:tab w:val="num" w:pos="1080"/>
-        </w:tabs>
-        <w:ind w:left="1080"/>
-      </w:pPr>
-      <w:r>
-        <w:t xml:space="preserve">CE1 (Valida – Stato </w:t>
-      </w:r>
-      <w:proofErr w:type="spellStart"/>
-      <w:proofErr w:type="gramStart"/>
-      <w:r>
-        <w:t>pre</w:t>
-      </w:r>
-      <w:proofErr w:type="spellEnd"/>
-      <w:r>
-        <w:t>-registrazione</w:t>
-      </w:r>
-      <w:proofErr w:type="gramEnd"/>
-      <w:r>
-        <w:t xml:space="preserve"> valido): {</w:t>
-      </w:r>
-      <w:proofErr w:type="spellStart"/>
-      <w:r>
-        <w:t>proprietarioCorrente</w:t>
-      </w:r>
-      <w:proofErr w:type="spellEnd"/>
-      <w:r>
-        <w:t xml:space="preserve"> ≠ </w:t>
-      </w:r>
-      <w:proofErr w:type="spellStart"/>
-      <w:r>
-        <w:t>null</w:t>
-      </w:r>
-      <w:proofErr w:type="spellEnd"/>
-      <w:r>
-        <w:t xml:space="preserve">} </w:t>
-      </w:r>
-      <w:r>
-        <w:rPr>
-          <w:rFonts w:ascii="Cambria Math" w:hAnsi="Cambria Math" w:cs="Cambria Math"/>
-        </w:rPr>
-        <w:t>∧</w:t>
-      </w:r>
-      <w:r>
-        <w:t xml:space="preserve"> {</w:t>
-      </w:r>
-      <w:proofErr w:type="spellStart"/>
-      <w:r>
-        <w:t>animaleCorrente</w:t>
-      </w:r>
-      <w:proofErr w:type="spellEnd"/>
-      <w:r>
-        <w:t xml:space="preserve"> </w:t>
-      </w:r>
-      <w:r>
-        <w:rPr>
-          <w:rFonts w:ascii="Aptos" w:hAnsi="Aptos" w:cs="Aptos"/>
-        </w:rPr>
-        <w:t>≠</w:t>
-      </w:r>
-      <w:r>
-        <w:t xml:space="preserve"> </w:t>
-      </w:r>
-      <w:proofErr w:type="spellStart"/>
-      <w:r>
-        <w:t>null</w:t>
-      </w:r>
-      <w:proofErr w:type="spellEnd"/>
-      <w:r>
-        <w:t xml:space="preserve">} </w:t>
-      </w:r>
-      <w:r>
-        <w:rPr>
-          <w:rFonts w:ascii="Cambria Math" w:hAnsi="Cambria Math" w:cs="Cambria Math"/>
-        </w:rPr>
-        <w:t>∧</w:t>
-      </w:r>
-      <w:r>
-        <w:t xml:space="preserve"> {dati(</w:t>
-      </w:r>
-      <w:proofErr w:type="spellStart"/>
-      <w:r>
-        <w:t>animaleCorrente</w:t>
-      </w:r>
-      <w:proofErr w:type="spellEnd"/>
-      <w:r>
-        <w:t>) sono validi}</w:t>
-      </w:r>
-    </w:p>
-    <w:p>
-      <w:pPr>
-        <w:numPr>
-          <w:ilvl w:val="0"/>
-          <w:numId w:val="17"/>
-        </w:numPr>
-        <w:tabs>
-          <w:tab w:val="clear" w:pos="720"/>
-          <w:tab w:val="num" w:pos="1080"/>
-        </w:tabs>
-        <w:ind w:left="1080"/>
-      </w:pPr>
-      <w:r>
-        <w:t xml:space="preserve">CE2 (Non valida – Stato </w:t>
-      </w:r>
-      <w:proofErr w:type="spellStart"/>
-      <w:proofErr w:type="gramStart"/>
-      <w:r>
-        <w:t>pre</w:t>
-      </w:r>
-      <w:proofErr w:type="spellEnd"/>
-      <w:r>
-        <w:t>-registrazione</w:t>
-      </w:r>
-      <w:proofErr w:type="gramEnd"/>
-      <w:r>
-        <w:t xml:space="preserve"> non valido): {</w:t>
-      </w:r>
-      <w:proofErr w:type="spellStart"/>
-      <w:r>
-        <w:t>proprietarioCorrente</w:t>
-      </w:r>
-      <w:proofErr w:type="spellEnd"/>
-      <w:r>
-        <w:t xml:space="preserve"> = </w:t>
-      </w:r>
-      <w:proofErr w:type="spellStart"/>
-      <w:r>
-        <w:t>null</w:t>
-      </w:r>
-      <w:proofErr w:type="spellEnd"/>
-      <w:r>
-        <w:t xml:space="preserve"> </w:t>
-      </w:r>
-      <w:r>
-        <w:rPr>
-          <w:rFonts w:ascii="Cambria Math" w:hAnsi="Cambria Math" w:cs="Cambria Math"/>
-        </w:rPr>
-        <w:t>∨</w:t>
-      </w:r>
-      <w:r>
-        <w:t xml:space="preserve"> </w:t>
-      </w:r>
-      <w:proofErr w:type="spellStart"/>
-      <w:r>
-        <w:t>animaleCorrente</w:t>
-      </w:r>
-      <w:proofErr w:type="spellEnd"/>
-      <w:r>
-        <w:t xml:space="preserve"> = </w:t>
-      </w:r>
-      <w:proofErr w:type="spellStart"/>
-      <w:r>
-        <w:t>null</w:t>
-      </w:r>
-      <w:proofErr w:type="spellEnd"/>
-      <w:r>
-        <w:t xml:space="preserve"> </w:t>
-      </w:r>
-      <w:r>
-        <w:rPr>
-          <w:rFonts w:ascii="Cambria Math" w:hAnsi="Cambria Math" w:cs="Cambria Math"/>
-        </w:rPr>
-        <w:t>∨</w:t>
-      </w:r>
-      <w:r>
-        <w:t xml:space="preserve"> dati(</w:t>
-      </w:r>
-      <w:proofErr w:type="spellStart"/>
-      <w:r>
-        <w:t>animaleCorrente</w:t>
-      </w:r>
-      <w:proofErr w:type="spellEnd"/>
-      <w:r>
-        <w:t>) non validi}</w:t>
-      </w:r>
-    </w:p>
-    <w:p>
-      <w:pPr>
-        <w:pStyle w:val="Paragrafoelenco"/>
-        <w:rPr>
-          <w:b/>
-          <w:bCs/>
-        </w:rPr>
-      </w:pPr>
-      <w:r>
-        <w:rPr>
-          <w:b/>
-          <w:bCs/>
-        </w:rPr>
-        <w:t xml:space="preserve">Strategia di test: </w:t>
-      </w:r>
-    </w:p>
-    <w:p>
-      <w:pPr>
-        <w:pStyle w:val="Paragrafoelenco"/>
-      </w:pPr>
-      <w:r>
-        <w:t>Copertura delle due classi di equivalenza derivate dallo stato.</w:t>
-      </w:r>
-    </w:p>
-    <w:p>
-      <w:pPr>
-        <w:pStyle w:val="Paragrafoelenco"/>
-      </w:pPr>
-    </w:p>
-    <w:p>
-      <w:pPr>
-        <w:pStyle w:val="Paragrafoelenco"/>
-        <w:rPr>
-          <w:b/>
-          <w:bCs/>
-        </w:rPr>
-      </w:pPr>
-      <w:r>
-        <w:rPr>
-          <w:b/>
-          <w:bCs/>
-        </w:rPr>
-        <w:t>Casi di test implementati:</w:t>
-      </w:r>
-    </w:p>
-    <w:p>
-      <w:pPr>
-        <w:numPr>
-          <w:ilvl w:val="0"/>
-          <w:numId w:val="18"/>
-        </w:numPr>
-        <w:tabs>
-          <w:tab w:val="clear" w:pos="720"/>
-          <w:tab w:val="num" w:pos="1080"/>
-        </w:tabs>
-        <w:ind w:left="1080"/>
-      </w:pPr>
-      <w:r>
-        <w:rPr>
-          <w:b/>
-          <w:bCs/>
-        </w:rPr>
-        <w:t xml:space="preserve">TC1 – </w:t>
-      </w:r>
-      <w:r>
-        <w:t>Conferma con stato valido (CE1): Verifica il salvataggio permanente e la ricercabilità.</w:t>
-      </w:r>
-    </w:p>
-    <w:p>
-      <w:pPr>
-        <w:numPr>
-          <w:ilvl w:val="0"/>
-          <w:numId w:val="18"/>
-        </w:numPr>
-        <w:tabs>
-          <w:tab w:val="clear" w:pos="720"/>
-          <w:tab w:val="num" w:pos="1080"/>
-        </w:tabs>
-        <w:ind w:left="1080"/>
-        <w:rPr>
-          <w:b/>
-          <w:bCs/>
-        </w:rPr>
-      </w:pPr>
-      <w:r>
-        <w:rPr>
-          <w:b/>
-          <w:bCs/>
-        </w:rPr>
-        <w:t xml:space="preserve">TC2 – </w:t>
-      </w:r>
-      <w:r>
-        <w:t>Conferma con stato non valido (CE2): Verifica che non venga salvato alcun dato inconsistente.</w:t>
-      </w:r>
-    </w:p>
-    <w:p>
-      <w:pPr>
-        <w:rPr>
-          <w:b/>
-          <w:bCs/>
-        </w:rPr>
-      </w:pPr>
-    </w:p>
-    <w:p>
-      <w:pPr>
-        <w:rPr>
-          <w:b/>
-          <w:bCs/>
-        </w:rPr>
-      </w:pPr>
-      <w:r>
-        <w:rPr>
-          <w:i/>
-          <w:iCs/>
-        </w:rPr>
-        <w:t>Metodo: </w:t>
-      </w:r>
-      <w:proofErr w:type="spellStart"/>
-      <w:proofErr w:type="gramStart"/>
-      <w:r>
-        <w:rPr>
-          <w:b/>
-          <w:bCs/>
-        </w:rPr>
-        <w:t>NuovaVisita</w:t>
-      </w:r>
-      <w:proofErr w:type="spellEnd"/>
-      <w:r>
-        <w:rPr>
-          <w:b/>
-          <w:bCs/>
-        </w:rPr>
-        <w:t>(</w:t>
-      </w:r>
-      <w:proofErr w:type="spellStart"/>
-      <w:proofErr w:type="gramEnd"/>
-      <w:r>
-        <w:rPr>
-          <w:b/>
-          <w:bCs/>
-        </w:rPr>
-        <w:t>int</w:t>
-      </w:r>
-      <w:proofErr w:type="spellEnd"/>
-      <w:r>
-        <w:rPr>
-          <w:b/>
-          <w:bCs/>
-        </w:rPr>
-        <w:t xml:space="preserve"> microchip, String anamnesi, String esame, String diagnosi, </w:t>
-      </w:r>
-      <w:proofErr w:type="spellStart"/>
-      <w:r>
-        <w:rPr>
-          <w:b/>
-          <w:bCs/>
-        </w:rPr>
-        <w:t>int</w:t>
-      </w:r>
-      <w:proofErr w:type="spellEnd"/>
-      <w:r>
-        <w:rPr>
-          <w:b/>
-          <w:bCs/>
-        </w:rPr>
-        <w:t xml:space="preserve"> </w:t>
-      </w:r>
-      <w:proofErr w:type="spellStart"/>
-      <w:r>
-        <w:rPr>
-          <w:b/>
-          <w:bCs/>
-        </w:rPr>
-        <w:t>idVisita</w:t>
-      </w:r>
-      <w:proofErr w:type="spellEnd"/>
-      <w:r>
-        <w:rPr>
-          <w:b/>
-          <w:bCs/>
-        </w:rPr>
-        <w:t>)</w:t>
-      </w:r>
-      <w:r>
-        <w:br/>
-      </w:r>
-      <w:r>
-        <w:t xml:space="preserve">Si testa </w:t>
-      </w:r>
-      <w:r>
-        <w:t>la creazione di una nuova visita associata a un animale identificato tramite microchip, inclusa la gestione di microchip inesistenti o non validi.</w:t>
-      </w:r>
-    </w:p>
-    <w:p>
-      <w:pPr>
-        <w:ind w:left="360"/>
-        <w:rPr>
-          <w:i/>
-          <w:iCs/>
-        </w:rPr>
-      </w:pPr>
-      <w:r>
-        <w:rPr>
-          <w:i/>
-          <w:iCs/>
-        </w:rPr>
-        <w:t>Metodo di individuazione delle classi di equivalenza e valori limite:</w:t>
-      </w:r>
-    </w:p>
-    <w:p>
-      <w:pPr>
-        <w:numPr>
-          <w:ilvl w:val="0"/>
-          <w:numId w:val="19"/>
-        </w:numPr>
-        <w:tabs>
-          <w:tab w:val="clear" w:pos="720"/>
-          <w:tab w:val="num" w:pos="1080"/>
-        </w:tabs>
-        <w:ind w:left="1080"/>
-        <w:rPr>
-          <w:b/>
-          <w:bCs/>
-        </w:rPr>
-      </w:pPr>
-      <w:r>
-        <w:rPr>
-          <w:b/>
-          <w:bCs/>
-        </w:rPr>
-        <w:t>Per il parametro microchip:</w:t>
-      </w:r>
-    </w:p>
-    <w:p>
-      <w:pPr>
-        <w:numPr>
-          <w:ilvl w:val="1"/>
-          <w:numId w:val="19"/>
-        </w:numPr>
-        <w:tabs>
-          <w:tab w:val="clear" w:pos="1440"/>
-          <w:tab w:val="num" w:pos="1800"/>
-        </w:tabs>
-        <w:ind w:left="1800"/>
-      </w:pPr>
-      <w:r>
-        <w:t xml:space="preserve">CE1 (Valida – Presente nel sistema): {microchip &gt; 0} </w:t>
-      </w:r>
-      <w:r>
-        <w:rPr>
-          <w:rFonts w:ascii="Cambria Math" w:hAnsi="Cambria Math" w:cs="Cambria Math"/>
-        </w:rPr>
-        <w:t>∧</w:t>
-      </w:r>
-      <w:r>
-        <w:t xml:space="preserve"> {microchip </w:t>
-      </w:r>
-      <w:r>
-        <w:rPr>
-          <w:rFonts w:ascii="Cambria Math" w:hAnsi="Cambria Math" w:cs="Cambria Math"/>
-        </w:rPr>
-        <w:t>∈</w:t>
-      </w:r>
-      <w:r>
-        <w:t xml:space="preserve"> sistema}</w:t>
-      </w:r>
-    </w:p>
-    <w:p>
-      <w:pPr>
-        <w:numPr>
-          <w:ilvl w:val="1"/>
-          <w:numId w:val="19"/>
-        </w:numPr>
-        <w:tabs>
-          <w:tab w:val="clear" w:pos="1440"/>
-          <w:tab w:val="num" w:pos="1800"/>
-        </w:tabs>
-        <w:ind w:left="1800"/>
-      </w:pPr>
-      <w:r>
-        <w:t xml:space="preserve">CE2 (Non valida – Non presente nel sistema): {microchip &gt; 0} </w:t>
-      </w:r>
-      <w:r>
-        <w:rPr>
-          <w:rFonts w:ascii="Cambria Math" w:hAnsi="Cambria Math" w:cs="Cambria Math"/>
-        </w:rPr>
-        <w:t>∧</w:t>
-      </w:r>
-      <w:r>
-        <w:t xml:space="preserve"> {microchip </w:t>
-      </w:r>
-      <w:r>
-        <w:rPr>
-          <w:rFonts w:ascii="Cambria Math" w:hAnsi="Cambria Math" w:cs="Cambria Math"/>
-        </w:rPr>
-        <w:t>∉</w:t>
-      </w:r>
-      <w:r>
-        <w:t xml:space="preserve"> sistema}</w:t>
-      </w:r>
-    </w:p>
-    <w:p>
-      <w:pPr>
-        <w:numPr>
-          <w:ilvl w:val="1"/>
-          <w:numId w:val="19"/>
-        </w:numPr>
-        <w:tabs>
-          <w:tab w:val="clear" w:pos="1440"/>
-          <w:tab w:val="num" w:pos="1800"/>
-        </w:tabs>
-        <w:ind w:left="1800"/>
-      </w:pPr>
-      <w:r>
-        <w:t>CE3 (Non valida – ≤ 0): {microchip ≤ 0} </w:t>
-      </w:r>
-      <w:r>
-        <w:rPr>
-          <w:i/>
-          <w:iCs/>
-        </w:rPr>
-        <w:t>(Valore limite)</w:t>
-      </w:r>
-    </w:p>
-    <w:p>
-      <w:pPr>
-        <w:numPr>
-          <w:ilvl w:val="0"/>
-          <w:numId w:val="19"/>
-        </w:numPr>
-        <w:tabs>
-          <w:tab w:val="clear" w:pos="720"/>
-          <w:tab w:val="num" w:pos="1080"/>
-        </w:tabs>
-        <w:ind w:left="1080"/>
-        <w:rPr>
-          <w:b/>
-          <w:bCs/>
-        </w:rPr>
-      </w:pPr>
-      <w:r>
-        <w:rPr>
-          <w:b/>
-          <w:bCs/>
-        </w:rPr>
-        <w:t>Per il parametro </w:t>
-      </w:r>
-      <w:proofErr w:type="spellStart"/>
-      <w:r>
-        <w:rPr>
-          <w:b/>
-          <w:bCs/>
-        </w:rPr>
-        <w:t>idVisita</w:t>
-      </w:r>
-      <w:proofErr w:type="spellEnd"/>
-      <w:r>
-        <w:rPr>
-          <w:b/>
-          <w:bCs/>
-        </w:rPr>
-        <w:t>:</w:t>
-      </w:r>
-    </w:p>
-    <w:p>
-      <w:pPr>
-        <w:numPr>
-          <w:ilvl w:val="1"/>
-          <w:numId w:val="19"/>
-        </w:numPr>
-        <w:tabs>
-          <w:tab w:val="clear" w:pos="1440"/>
-          <w:tab w:val="num" w:pos="1800"/>
-        </w:tabs>
-        <w:ind w:left="1800"/>
-      </w:pPr>
-      <w:r>
-        <w:t>CE4 (Valida – &gt; 0): {</w:t>
-      </w:r>
-      <w:proofErr w:type="spellStart"/>
-      <w:r>
-        <w:t>idVisita</w:t>
-      </w:r>
-      <w:proofErr w:type="spellEnd"/>
-      <w:r>
-        <w:t xml:space="preserve"> &gt; 0}</w:t>
-      </w:r>
-    </w:p>
-    <w:p>
-      <w:pPr>
-        <w:numPr>
-          <w:ilvl w:val="1"/>
-          <w:numId w:val="19"/>
-        </w:numPr>
-        <w:tabs>
-          <w:tab w:val="clear" w:pos="1440"/>
-          <w:tab w:val="num" w:pos="1800"/>
-        </w:tabs>
-        <w:ind w:left="1800"/>
-      </w:pPr>
-      <w:r>
-        <w:t>CE5 (Non valida – ≤ 0): {</w:t>
-      </w:r>
-      <w:proofErr w:type="spellStart"/>
-      <w:r>
-        <w:t>idVisita</w:t>
-      </w:r>
-      <w:proofErr w:type="spellEnd"/>
-      <w:r>
-        <w:t xml:space="preserve"> ≤ 0} </w:t>
-      </w:r>
-      <w:r>
-        <w:rPr>
-          <w:i/>
-          <w:iCs/>
-        </w:rPr>
-        <w:t>(Non testato esplicitamente in questa iterazione)</w:t>
-      </w:r>
-    </w:p>
-    <w:p>
-      <w:pPr>
-        <w:ind w:left="360"/>
-        <w:rPr>
-          <w:b/>
-          <w:bCs/>
-        </w:rPr>
-      </w:pPr>
-      <w:r>
-        <w:rPr>
-          <w:b/>
-          <w:bCs/>
-        </w:rPr>
-        <w:t>Strategia di test: </w:t>
-      </w:r>
-    </w:p>
-    <w:p>
-      <w:pPr>
-        <w:ind w:left="360"/>
-      </w:pPr>
-      <w:r>
-        <w:lastRenderedPageBreak/>
-        <w:t>Copertura delle tre classi principali per microchip e verifica del valore limite (0/negativo).</w:t>
-      </w:r>
-    </w:p>
-    <w:p>
-      <w:pPr>
-        <w:ind w:left="360"/>
-        <w:rPr>
-          <w:b/>
-          <w:bCs/>
-        </w:rPr>
-      </w:pPr>
-      <w:r>
-        <w:rPr>
-          <w:b/>
-          <w:bCs/>
-        </w:rPr>
-        <w:t>Casi di test implementati:</w:t>
-      </w:r>
-    </w:p>
-    <w:p>
-      <w:pPr>
-        <w:numPr>
-          <w:ilvl w:val="0"/>
-          <w:numId w:val="20"/>
-        </w:numPr>
-        <w:tabs>
-          <w:tab w:val="clear" w:pos="720"/>
-          <w:tab w:val="num" w:pos="1080"/>
-        </w:tabs>
-        <w:ind w:left="1080"/>
-      </w:pPr>
-      <w:r>
-        <w:rPr>
-          <w:b/>
-          <w:bCs/>
-        </w:rPr>
-        <w:t xml:space="preserve">TC1 – </w:t>
-      </w:r>
-      <w:r>
-        <w:t>Microchip valido e presente (CE1, CE4): Verifica la creazione della visita.</w:t>
-      </w:r>
-    </w:p>
-    <w:p>
-      <w:pPr>
-        <w:numPr>
-          <w:ilvl w:val="0"/>
-          <w:numId w:val="20"/>
-        </w:numPr>
-        <w:tabs>
-          <w:tab w:val="clear" w:pos="720"/>
-          <w:tab w:val="num" w:pos="1080"/>
-        </w:tabs>
-        <w:ind w:left="1080"/>
-        <w:rPr>
-          <w:b/>
-          <w:bCs/>
-        </w:rPr>
-      </w:pPr>
-      <w:r>
-        <w:rPr>
-          <w:b/>
-          <w:bCs/>
-        </w:rPr>
-        <w:t xml:space="preserve">TC2 – </w:t>
-      </w:r>
-      <w:r>
-        <w:t>Microchip non valido (≤ 0) (CE3): Verifica il fallimento con valore limite.</w:t>
-      </w:r>
-    </w:p>
-    <w:p>
-      <w:pPr>
-        <w:numPr>
-          <w:ilvl w:val="0"/>
-          <w:numId w:val="20"/>
-        </w:numPr>
-        <w:tabs>
-          <w:tab w:val="clear" w:pos="720"/>
-          <w:tab w:val="num" w:pos="1080"/>
-        </w:tabs>
-        <w:ind w:left="1080"/>
-      </w:pPr>
-      <w:r>
-        <w:rPr>
-          <w:b/>
-          <w:bCs/>
-        </w:rPr>
-        <w:t xml:space="preserve">TC3 – </w:t>
-      </w:r>
-      <w:r>
-        <w:t>Microchip valido ma non presente (CE2): Verifica il fallimento con identificatore inesistente.</w:t>
-      </w:r>
-    </w:p>
-    <w:p>
-      <w:pPr>
-        <w:rPr>
-          <w:b/>
-          <w:bCs/>
-        </w:rPr>
-      </w:pPr>
-      <w:r>
-        <w:rPr>
-          <w:i/>
-          <w:iCs/>
-        </w:rPr>
-        <w:t>Metodo:</w:t>
-      </w:r>
-      <w:r>
-        <w:rPr>
-          <w:b/>
-          <w:bCs/>
-        </w:rPr>
-        <w:t> </w:t>
-      </w:r>
-      <w:proofErr w:type="spellStart"/>
-      <w:proofErr w:type="gramStart"/>
-      <w:r>
-        <w:rPr>
-          <w:b/>
-          <w:bCs/>
-        </w:rPr>
-        <w:t>confermaVisit</w:t>
-      </w:r>
-      <w:proofErr w:type="spellEnd"/>
-      <w:r>
-        <w:rPr>
-          <w:b/>
-          <w:bCs/>
-        </w:rPr>
-        <w:t>(</w:t>
-      </w:r>
-      <w:proofErr w:type="gramEnd"/>
-      <w:r>
-        <w:rPr>
-          <w:b/>
-          <w:bCs/>
-        </w:rPr>
-        <w:t>)</w:t>
-      </w:r>
-      <w:r>
-        <w:br/>
-      </w:r>
-      <w:r>
-        <w:t>Si convalida</w:t>
-      </w:r>
-      <w:r>
-        <w:t xml:space="preserve"> il salvataggio permanente di una visita nella cartella clinica dell’animale e verificare il comportamento in caso di microchip non trovato.</w:t>
-      </w:r>
-    </w:p>
-    <w:p>
-      <w:pPr>
-        <w:ind w:left="360"/>
-        <w:rPr>
-          <w:i/>
-          <w:iCs/>
-        </w:rPr>
-      </w:pPr>
-      <w:r>
-        <w:rPr>
-          <w:i/>
-          <w:iCs/>
-        </w:rPr>
-        <w:t xml:space="preserve">Metodo di individuazione delle classi di </w:t>
-      </w:r>
-      <w:r>
-        <w:rPr>
-          <w:i/>
-          <w:iCs/>
-        </w:rPr>
-        <w:t>equivalenza:</w:t>
-      </w:r>
-    </w:p>
-    <w:p>
-      <w:pPr>
-        <w:numPr>
-          <w:ilvl w:val="0"/>
-          <w:numId w:val="21"/>
-        </w:numPr>
-        <w:tabs>
-          <w:tab w:val="clear" w:pos="720"/>
-          <w:tab w:val="num" w:pos="1080"/>
-        </w:tabs>
-        <w:ind w:left="1080"/>
-      </w:pPr>
-      <w:r>
-        <w:t>CE1 (Valida – Visita corrente valida): {</w:t>
-      </w:r>
-      <w:proofErr w:type="spellStart"/>
-      <w:r>
-        <w:t>animaleCorrente</w:t>
-      </w:r>
-      <w:proofErr w:type="spellEnd"/>
-      <w:r>
-        <w:t xml:space="preserve"> ≠ </w:t>
-      </w:r>
-      <w:proofErr w:type="spellStart"/>
-      <w:r>
-        <w:t>null</w:t>
-      </w:r>
-      <w:proofErr w:type="spellEnd"/>
-      <w:r>
-        <w:t xml:space="preserve">} </w:t>
-      </w:r>
-      <w:r>
-        <w:rPr>
-          <w:rFonts w:ascii="Cambria Math" w:hAnsi="Cambria Math" w:cs="Cambria Math"/>
-        </w:rPr>
-        <w:t>∧</w:t>
-      </w:r>
-      <w:r>
-        <w:t xml:space="preserve"> {</w:t>
-      </w:r>
-      <w:proofErr w:type="spellStart"/>
-      <w:r>
-        <w:t>visitaCorrente</w:t>
-      </w:r>
-      <w:proofErr w:type="spellEnd"/>
-      <w:r>
-        <w:t xml:space="preserve"> </w:t>
-      </w:r>
-      <w:r>
-        <w:rPr>
-          <w:rFonts w:ascii="Aptos" w:hAnsi="Aptos" w:cs="Aptos"/>
-        </w:rPr>
-        <w:t>≠</w:t>
-      </w:r>
-      <w:r>
-        <w:t xml:space="preserve"> </w:t>
-      </w:r>
-      <w:proofErr w:type="spellStart"/>
-      <w:r>
-        <w:t>null</w:t>
-      </w:r>
-      <w:proofErr w:type="spellEnd"/>
-      <w:r>
-        <w:t xml:space="preserve">} </w:t>
-      </w:r>
-      <w:r>
-        <w:rPr>
-          <w:rFonts w:ascii="Cambria Math" w:hAnsi="Cambria Math" w:cs="Cambria Math"/>
-        </w:rPr>
-        <w:t>∧</w:t>
-      </w:r>
-      <w:r>
-        <w:t xml:space="preserve"> {microchip(visita) </w:t>
-      </w:r>
-      <w:r>
-        <w:rPr>
-          <w:rFonts w:ascii="Cambria Math" w:hAnsi="Cambria Math" w:cs="Cambria Math"/>
-        </w:rPr>
-        <w:t>∈</w:t>
-      </w:r>
-      <w:r>
-        <w:t xml:space="preserve"> sistema}</w:t>
-      </w:r>
-    </w:p>
-    <w:p>
-      <w:pPr>
-        <w:numPr>
-          <w:ilvl w:val="0"/>
-          <w:numId w:val="21"/>
-        </w:numPr>
-        <w:tabs>
-          <w:tab w:val="clear" w:pos="720"/>
-          <w:tab w:val="num" w:pos="1080"/>
-        </w:tabs>
-        <w:ind w:left="1080"/>
-      </w:pPr>
-      <w:r>
-        <w:t>CE2 (Non valida – Visita corrente non valida): {</w:t>
-      </w:r>
-      <w:proofErr w:type="spellStart"/>
-      <w:r>
-        <w:t>animaleCorrente</w:t>
-      </w:r>
-      <w:proofErr w:type="spellEnd"/>
-      <w:r>
-        <w:t xml:space="preserve"> = </w:t>
-      </w:r>
-      <w:proofErr w:type="spellStart"/>
-      <w:r>
-        <w:t>null</w:t>
-      </w:r>
-      <w:proofErr w:type="spellEnd"/>
-      <w:r>
-        <w:t xml:space="preserve"> </w:t>
-      </w:r>
-      <w:r>
-        <w:rPr>
-          <w:rFonts w:ascii="Cambria Math" w:hAnsi="Cambria Math" w:cs="Cambria Math"/>
-        </w:rPr>
-        <w:t>∨</w:t>
-      </w:r>
-      <w:r>
-        <w:t xml:space="preserve"> </w:t>
-      </w:r>
-      <w:proofErr w:type="spellStart"/>
-      <w:r>
-        <w:t>visitaCorrente</w:t>
-      </w:r>
-      <w:proofErr w:type="spellEnd"/>
-      <w:r>
-        <w:t xml:space="preserve"> = </w:t>
-      </w:r>
-      <w:proofErr w:type="spellStart"/>
-      <w:r>
-        <w:t>null</w:t>
-      </w:r>
-      <w:proofErr w:type="spellEnd"/>
-      <w:r>
-        <w:t xml:space="preserve"> </w:t>
-      </w:r>
-      <w:r>
-        <w:rPr>
-          <w:rFonts w:ascii="Cambria Math" w:hAnsi="Cambria Math" w:cs="Cambria Math"/>
-        </w:rPr>
-        <w:t>∨</w:t>
-      </w:r>
-      <w:r>
-        <w:t xml:space="preserve"> microchip(visita) </w:t>
-      </w:r>
-      <w:r>
-        <w:rPr>
-          <w:rFonts w:ascii="Cambria Math" w:hAnsi="Cambria Math" w:cs="Cambria Math"/>
-        </w:rPr>
-        <w:t>∉</w:t>
-      </w:r>
-      <w:r>
-        <w:t xml:space="preserve"> sistema}</w:t>
-      </w:r>
-    </w:p>
-    <w:p>
-      <w:pPr>
-        <w:ind w:left="360"/>
-        <w:rPr>
-          <w:b/>
-          <w:bCs/>
-        </w:rPr>
-      </w:pPr>
-      <w:r>
-        <w:rPr>
-          <w:b/>
-          <w:bCs/>
-        </w:rPr>
-        <w:t>Strategia di test</w:t>
-      </w:r>
-      <w:r>
-        <w:rPr>
-          <w:b/>
-          <w:bCs/>
-        </w:rPr>
-        <w:t xml:space="preserve">: </w:t>
-      </w:r>
-    </w:p>
-    <w:p>
-      <w:pPr>
-        <w:ind w:left="360"/>
-      </w:pPr>
-      <w:r>
-        <w:t>Copertura delle due classi derivate dallo stato della visita corrente.</w:t>
-      </w:r>
-    </w:p>
-    <w:p>
-      <w:pPr>
-        <w:ind w:left="360"/>
-        <w:rPr>
-          <w:b/>
-          <w:bCs/>
-        </w:rPr>
-      </w:pPr>
-      <w:r>
-        <w:rPr>
-          <w:b/>
-          <w:bCs/>
-        </w:rPr>
-        <w:t>Casi di test implementati:</w:t>
-      </w:r>
-    </w:p>
-    <w:p>
-      <w:pPr>
-        <w:numPr>
-          <w:ilvl w:val="0"/>
-          <w:numId w:val="22"/>
-        </w:numPr>
-        <w:tabs>
-          <w:tab w:val="clear" w:pos="720"/>
-          <w:tab w:val="num" w:pos="1080"/>
-        </w:tabs>
-        <w:ind w:left="1080"/>
-        <w:rPr>
-          <w:b/>
-          <w:bCs/>
-        </w:rPr>
-      </w:pPr>
-      <w:r>
-        <w:rPr>
-          <w:b/>
-          <w:bCs/>
-        </w:rPr>
-        <w:t xml:space="preserve">TC1 – </w:t>
-      </w:r>
-      <w:r>
-        <w:t>Conferma visita con stato valido (CE1): Verifica il salvataggio nella cartella clinica.</w:t>
-      </w:r>
-    </w:p>
-    <w:p>
-      <w:pPr>
-        <w:numPr>
-          <w:ilvl w:val="0"/>
-          <w:numId w:val="22"/>
-        </w:numPr>
-        <w:tabs>
-          <w:tab w:val="clear" w:pos="720"/>
-          <w:tab w:val="num" w:pos="1080"/>
-        </w:tabs>
-        <w:ind w:left="1080"/>
-        <w:rPr>
-          <w:b/>
-          <w:bCs/>
-        </w:rPr>
-      </w:pPr>
-      <w:r>
-        <w:rPr>
-          <w:b/>
-          <w:bCs/>
-        </w:rPr>
-        <w:t xml:space="preserve">TC2 – </w:t>
-      </w:r>
-      <w:r>
-        <w:t>Conferma visita con stato non valido (microchip inesistente) (CE2): Verifica il fallimento della conferma.</w:t>
-      </w:r>
-    </w:p>
-    <w:p>
-      <w:pPr>
-        <w:rPr>
-          <w:u w:val="single"/>
-        </w:rPr>
-      </w:pPr>
-    </w:p>
+      <w:r>
+        <w:rPr>
+          <w:b/>
+          <w:bCs/>
+        </w:rPr>
+        <w:t>TC1</w:t>
+      </w:r>
+      <w:r>
+        <w:t xml:space="preserve"> – Funzionamento corretto (CE1): Esecuzione di due inserimenti validi e verifica che il conteggio delle visite sia pari a 2.</w:t>
+      </w:r>
+    </w:p>
+    <w:p>
+      <w:r>
+        <w:rPr>
+          <w:b/>
+          <w:bCs/>
+        </w:rPr>
+        <w:t xml:space="preserve">TC2 </w:t>
+      </w:r>
+      <w:r>
+        <w:t>– Gestione inserimenti invalidi (CE2): Tentativo di conferma di visite con parametri nulli o vuoti; verifica che la dimensione della lista non aumenti (mantenendo il valore degli inserimenti validi precedenti).</w:t>
+      </w:r>
+    </w:p>
+    <w:p/>
     <w:sectPr>
       <w:pgSz w:w="11906" w:h="16838"/>
       <w:pgMar w:top="1417" w:right="1134" w:bottom="1134" w:left="1134" w:header="708" w:footer="708" w:gutter="0"/>
@@ -3022,6 +3036,119 @@
     </w:lvl>
   </w:abstractNum>
   <w:abstractNum w:abstractNumId="6" w15:restartNumberingAfterBreak="0">
+    <w:nsid w:val="1B4F6B30"/>
+    <w:multiLevelType w:val="hybridMultilevel"/>
+    <w:tmpl w:val="B9E640A4"/>
+    <w:lvl w:ilvl="0" w:tplc="04100003">
+      <w:start w:val="1"/>
+      <w:numFmt w:val="bullet"/>
+      <w:lvlText w:val="o"/>
+      <w:lvlJc w:val="left"/>
+      <w:pPr>
+        <w:ind w:left="720" w:hanging="360"/>
+      </w:pPr>
+      <w:rPr>
+        <w:rFonts w:ascii="Courier New" w:hAnsi="Courier New" w:cs="Courier New" w:hint="default"/>
+      </w:rPr>
+    </w:lvl>
+    <w:lvl w:ilvl="1" w:tplc="FFFFFFFF">
+      <w:start w:val="1"/>
+      <w:numFmt w:val="bullet"/>
+      <w:lvlText w:val="o"/>
+      <w:lvlJc w:val="left"/>
+      <w:pPr>
+        <w:ind w:left="1440" w:hanging="360"/>
+      </w:pPr>
+      <w:rPr>
+        <w:rFonts w:ascii="Courier New" w:hAnsi="Courier New" w:cs="Courier New" w:hint="default"/>
+      </w:rPr>
+    </w:lvl>
+    <w:lvl w:ilvl="2" w:tplc="FFFFFFFF">
+      <w:start w:val="1"/>
+      <w:numFmt w:val="bullet"/>
+      <w:lvlText w:val=""/>
+      <w:lvlJc w:val="left"/>
+      <w:pPr>
+        <w:ind w:left="2160" w:hanging="360"/>
+      </w:pPr>
+      <w:rPr>
+        <w:rFonts w:ascii="Wingdings" w:hAnsi="Wingdings" w:hint="default"/>
+      </w:rPr>
+    </w:lvl>
+    <w:lvl w:ilvl="3" w:tplc="FFFFFFFF">
+      <w:start w:val="1"/>
+      <w:numFmt w:val="bullet"/>
+      <w:lvlText w:val=""/>
+      <w:lvlJc w:val="left"/>
+      <w:pPr>
+        <w:ind w:left="2880" w:hanging="360"/>
+      </w:pPr>
+      <w:rPr>
+        <w:rFonts w:ascii="Symbol" w:hAnsi="Symbol" w:hint="default"/>
+      </w:rPr>
+    </w:lvl>
+    <w:lvl w:ilvl="4" w:tplc="FFFFFFFF">
+      <w:start w:val="1"/>
+      <w:numFmt w:val="bullet"/>
+      <w:lvlText w:val="o"/>
+      <w:lvlJc w:val="left"/>
+      <w:pPr>
+        <w:ind w:left="3600" w:hanging="360"/>
+      </w:pPr>
+      <w:rPr>
+        <w:rFonts w:ascii="Courier New" w:hAnsi="Courier New" w:cs="Courier New" w:hint="default"/>
+      </w:rPr>
+    </w:lvl>
+    <w:lvl w:ilvl="5" w:tplc="FFFFFFFF">
+      <w:start w:val="1"/>
+      <w:numFmt w:val="bullet"/>
+      <w:lvlText w:val=""/>
+      <w:lvlJc w:val="left"/>
+      <w:pPr>
+        <w:ind w:left="4320" w:hanging="360"/>
+      </w:pPr>
+      <w:rPr>
+        <w:rFonts w:ascii="Wingdings" w:hAnsi="Wingdings" w:hint="default"/>
+      </w:rPr>
+    </w:lvl>
+    <w:lvl w:ilvl="6" w:tplc="FFFFFFFF">
+      <w:start w:val="1"/>
+      <w:numFmt w:val="bullet"/>
+      <w:lvlText w:val=""/>
+      <w:lvlJc w:val="left"/>
+      <w:pPr>
+        <w:ind w:left="5040" w:hanging="360"/>
+      </w:pPr>
+      <w:rPr>
+        <w:rFonts w:ascii="Symbol" w:hAnsi="Symbol" w:hint="default"/>
+      </w:rPr>
+    </w:lvl>
+    <w:lvl w:ilvl="7" w:tplc="FFFFFFFF">
+      <w:start w:val="1"/>
+      <w:numFmt w:val="bullet"/>
+      <w:lvlText w:val="o"/>
+      <w:lvlJc w:val="left"/>
+      <w:pPr>
+        <w:ind w:left="5760" w:hanging="360"/>
+      </w:pPr>
+      <w:rPr>
+        <w:rFonts w:ascii="Courier New" w:hAnsi="Courier New" w:cs="Courier New" w:hint="default"/>
+      </w:rPr>
+    </w:lvl>
+    <w:lvl w:ilvl="8" w:tplc="FFFFFFFF">
+      <w:start w:val="1"/>
+      <w:numFmt w:val="bullet"/>
+      <w:lvlText w:val=""/>
+      <w:lvlJc w:val="left"/>
+      <w:pPr>
+        <w:ind w:left="6480" w:hanging="360"/>
+      </w:pPr>
+      <w:rPr>
+        <w:rFonts w:ascii="Wingdings" w:hAnsi="Wingdings" w:hint="default"/>
+      </w:rPr>
+    </w:lvl>
+  </w:abstractNum>
+  <w:abstractNum w:abstractNumId="7" w15:restartNumberingAfterBreak="0">
     <w:nsid w:val="1F746ED3"/>
     <w:multiLevelType w:val="multilevel"/>
     <w:tmpl w:val="ABB861D8"/>
@@ -3170,7 +3297,7 @@
       </w:rPr>
     </w:lvl>
   </w:abstractNum>
-  <w:abstractNum w:abstractNumId="7" w15:restartNumberingAfterBreak="0">
+  <w:abstractNum w:abstractNumId="8" w15:restartNumberingAfterBreak="0">
     <w:nsid w:val="1FCA33DF"/>
     <w:multiLevelType w:val="multilevel"/>
     <w:tmpl w:val="575E3108"/>
@@ -3319,7 +3446,93 @@
       </w:rPr>
     </w:lvl>
   </w:abstractNum>
-  <w:abstractNum w:abstractNumId="8" w15:restartNumberingAfterBreak="0">
+  <w:abstractNum w:abstractNumId="9" w15:restartNumberingAfterBreak="0">
+    <w:nsid w:val="1FEF4196"/>
+    <w:multiLevelType w:val="hybridMultilevel"/>
+    <w:tmpl w:val="00ACFD44"/>
+    <w:lvl w:ilvl="0" w:tplc="0410000F">
+      <w:start w:val="1"/>
+      <w:numFmt w:val="decimal"/>
+      <w:lvlText w:val="%1."/>
+      <w:lvlJc w:val="left"/>
+      <w:pPr>
+        <w:ind w:left="720" w:hanging="360"/>
+      </w:pPr>
+    </w:lvl>
+    <w:lvl w:ilvl="1" w:tplc="04100019">
+      <w:start w:val="1"/>
+      <w:numFmt w:val="lowerLetter"/>
+      <w:lvlText w:val="%2."/>
+      <w:lvlJc w:val="left"/>
+      <w:pPr>
+        <w:ind w:left="1440" w:hanging="360"/>
+      </w:pPr>
+    </w:lvl>
+    <w:lvl w:ilvl="2" w:tplc="0410001B">
+      <w:start w:val="1"/>
+      <w:numFmt w:val="lowerRoman"/>
+      <w:lvlText w:val="%3."/>
+      <w:lvlJc w:val="right"/>
+      <w:pPr>
+        <w:ind w:left="2160" w:hanging="180"/>
+      </w:pPr>
+    </w:lvl>
+    <w:lvl w:ilvl="3" w:tplc="0410000F">
+      <w:start w:val="1"/>
+      <w:numFmt w:val="decimal"/>
+      <w:lvlText w:val="%4."/>
+      <w:lvlJc w:val="left"/>
+      <w:pPr>
+        <w:ind w:left="2880" w:hanging="360"/>
+      </w:pPr>
+    </w:lvl>
+    <w:lvl w:ilvl="4" w:tplc="04100019">
+      <w:start w:val="1"/>
+      <w:numFmt w:val="lowerLetter"/>
+      <w:lvlText w:val="%5."/>
+      <w:lvlJc w:val="left"/>
+      <w:pPr>
+        <w:ind w:left="3600" w:hanging="360"/>
+      </w:pPr>
+    </w:lvl>
+    <w:lvl w:ilvl="5" w:tplc="0410001B">
+      <w:start w:val="1"/>
+      <w:numFmt w:val="lowerRoman"/>
+      <w:lvlText w:val="%6."/>
+      <w:lvlJc w:val="right"/>
+      <w:pPr>
+        <w:ind w:left="4320" w:hanging="180"/>
+      </w:pPr>
+    </w:lvl>
+    <w:lvl w:ilvl="6" w:tplc="0410000F">
+      <w:start w:val="1"/>
+      <w:numFmt w:val="decimal"/>
+      <w:lvlText w:val="%7."/>
+      <w:lvlJc w:val="left"/>
+      <w:pPr>
+        <w:ind w:left="5040" w:hanging="360"/>
+      </w:pPr>
+    </w:lvl>
+    <w:lvl w:ilvl="7" w:tplc="04100019">
+      <w:start w:val="1"/>
+      <w:numFmt w:val="lowerLetter"/>
+      <w:lvlText w:val="%8."/>
+      <w:lvlJc w:val="left"/>
+      <w:pPr>
+        <w:ind w:left="5760" w:hanging="360"/>
+      </w:pPr>
+    </w:lvl>
+    <w:lvl w:ilvl="8" w:tplc="0410001B">
+      <w:start w:val="1"/>
+      <w:numFmt w:val="lowerRoman"/>
+      <w:lvlText w:val="%9."/>
+      <w:lvlJc w:val="right"/>
+      <w:pPr>
+        <w:ind w:left="6480" w:hanging="180"/>
+      </w:pPr>
+    </w:lvl>
+  </w:abstractNum>
+  <w:abstractNum w:abstractNumId="10" w15:restartNumberingAfterBreak="0">
     <w:nsid w:val="2539425E"/>
     <w:multiLevelType w:val="multilevel"/>
     <w:tmpl w:val="809EBBD2"/>
@@ -3432,7 +3645,7 @@
       </w:pPr>
     </w:lvl>
   </w:abstractNum>
-  <w:abstractNum w:abstractNumId="9" w15:restartNumberingAfterBreak="0">
+  <w:abstractNum w:abstractNumId="11" w15:restartNumberingAfterBreak="0">
     <w:nsid w:val="34585338"/>
     <w:multiLevelType w:val="multilevel"/>
     <w:tmpl w:val="A6745CEE"/>
@@ -3581,7 +3794,7 @@
       </w:rPr>
     </w:lvl>
   </w:abstractNum>
-  <w:abstractNum w:abstractNumId="10" w15:restartNumberingAfterBreak="0">
+  <w:abstractNum w:abstractNumId="12" w15:restartNumberingAfterBreak="0">
     <w:nsid w:val="3824089B"/>
     <w:multiLevelType w:val="multilevel"/>
     <w:tmpl w:val="C47C8398"/>
@@ -3694,7 +3907,7 @@
       </w:pPr>
     </w:lvl>
   </w:abstractNum>
-  <w:abstractNum w:abstractNumId="11" w15:restartNumberingAfterBreak="0">
+  <w:abstractNum w:abstractNumId="13" w15:restartNumberingAfterBreak="0">
     <w:nsid w:val="393D25F2"/>
     <w:multiLevelType w:val="multilevel"/>
     <w:tmpl w:val="DE666ED0"/>
@@ -3843,7 +4056,7 @@
       </w:rPr>
     </w:lvl>
   </w:abstractNum>
-  <w:abstractNum w:abstractNumId="12" w15:restartNumberingAfterBreak="0">
+  <w:abstractNum w:abstractNumId="14" w15:restartNumberingAfterBreak="0">
     <w:nsid w:val="3E854073"/>
     <w:multiLevelType w:val="multilevel"/>
     <w:tmpl w:val="8B1EA764"/>
@@ -3992,7 +4205,7 @@
       </w:rPr>
     </w:lvl>
   </w:abstractNum>
-  <w:abstractNum w:abstractNumId="13" w15:restartNumberingAfterBreak="0">
+  <w:abstractNum w:abstractNumId="15" w15:restartNumberingAfterBreak="0">
     <w:nsid w:val="53A47E7D"/>
     <w:multiLevelType w:val="multilevel"/>
     <w:tmpl w:val="AF26DE08"/>
@@ -4105,7 +4318,7 @@
       </w:pPr>
     </w:lvl>
   </w:abstractNum>
-  <w:abstractNum w:abstractNumId="14" w15:restartNumberingAfterBreak="0">
+  <w:abstractNum w:abstractNumId="16" w15:restartNumberingAfterBreak="0">
     <w:nsid w:val="57A949CF"/>
     <w:multiLevelType w:val="multilevel"/>
     <w:tmpl w:val="C188FE2C"/>
@@ -4254,7 +4467,7 @@
       </w:rPr>
     </w:lvl>
   </w:abstractNum>
-  <w:abstractNum w:abstractNumId="15" w15:restartNumberingAfterBreak="0">
+  <w:abstractNum w:abstractNumId="17" w15:restartNumberingAfterBreak="0">
     <w:nsid w:val="5FCB3251"/>
     <w:multiLevelType w:val="multilevel"/>
     <w:tmpl w:val="212036B4"/>
@@ -4403,7 +4616,7 @@
       </w:rPr>
     </w:lvl>
   </w:abstractNum>
-  <w:abstractNum w:abstractNumId="16" w15:restartNumberingAfterBreak="0">
+  <w:abstractNum w:abstractNumId="18" w15:restartNumberingAfterBreak="0">
     <w:nsid w:val="655A0937"/>
     <w:multiLevelType w:val="multilevel"/>
     <w:tmpl w:val="8D6271B0"/>
@@ -4516,7 +4729,7 @@
       </w:pPr>
     </w:lvl>
   </w:abstractNum>
-  <w:abstractNum w:abstractNumId="17" w15:restartNumberingAfterBreak="0">
+  <w:abstractNum w:abstractNumId="19" w15:restartNumberingAfterBreak="0">
     <w:nsid w:val="6773036D"/>
     <w:multiLevelType w:val="multilevel"/>
     <w:tmpl w:val="2EBC366A"/>
@@ -4629,7 +4842,7 @@
       </w:pPr>
     </w:lvl>
   </w:abstractNum>
-  <w:abstractNum w:abstractNumId="18" w15:restartNumberingAfterBreak="0">
+  <w:abstractNum w:abstractNumId="20" w15:restartNumberingAfterBreak="0">
     <w:nsid w:val="6D411D04"/>
     <w:multiLevelType w:val="multilevel"/>
     <w:tmpl w:val="BF944B2A"/>
@@ -4778,7 +4991,7 @@
       </w:rPr>
     </w:lvl>
   </w:abstractNum>
-  <w:abstractNum w:abstractNumId="19" w15:restartNumberingAfterBreak="0">
+  <w:abstractNum w:abstractNumId="21" w15:restartNumberingAfterBreak="0">
     <w:nsid w:val="74541CF7"/>
     <w:multiLevelType w:val="multilevel"/>
     <w:tmpl w:val="B0F090BC"/>
@@ -4927,7 +5140,120 @@
       </w:rPr>
     </w:lvl>
   </w:abstractNum>
-  <w:abstractNum w:abstractNumId="20" w15:restartNumberingAfterBreak="0">
+  <w:abstractNum w:abstractNumId="22" w15:restartNumberingAfterBreak="0">
+    <w:nsid w:val="7536716E"/>
+    <w:multiLevelType w:val="hybridMultilevel"/>
+    <w:tmpl w:val="C6984F58"/>
+    <w:lvl w:ilvl="0" w:tplc="04100003">
+      <w:start w:val="1"/>
+      <w:numFmt w:val="bullet"/>
+      <w:lvlText w:val="o"/>
+      <w:lvlJc w:val="left"/>
+      <w:pPr>
+        <w:ind w:left="720" w:hanging="360"/>
+      </w:pPr>
+      <w:rPr>
+        <w:rFonts w:ascii="Courier New" w:hAnsi="Courier New" w:cs="Courier New" w:hint="default"/>
+      </w:rPr>
+    </w:lvl>
+    <w:lvl w:ilvl="1" w:tplc="04100003">
+      <w:start w:val="1"/>
+      <w:numFmt w:val="bullet"/>
+      <w:lvlText w:val="o"/>
+      <w:lvlJc w:val="left"/>
+      <w:pPr>
+        <w:ind w:left="1440" w:hanging="360"/>
+      </w:pPr>
+      <w:rPr>
+        <w:rFonts w:ascii="Courier New" w:hAnsi="Courier New" w:cs="Courier New" w:hint="default"/>
+      </w:rPr>
+    </w:lvl>
+    <w:lvl w:ilvl="2" w:tplc="04100005">
+      <w:start w:val="1"/>
+      <w:numFmt w:val="bullet"/>
+      <w:lvlText w:val=""/>
+      <w:lvlJc w:val="left"/>
+      <w:pPr>
+        <w:ind w:left="2160" w:hanging="360"/>
+      </w:pPr>
+      <w:rPr>
+        <w:rFonts w:ascii="Wingdings" w:hAnsi="Wingdings" w:hint="default"/>
+      </w:rPr>
+    </w:lvl>
+    <w:lvl w:ilvl="3" w:tplc="04100001">
+      <w:start w:val="1"/>
+      <w:numFmt w:val="bullet"/>
+      <w:lvlText w:val=""/>
+      <w:lvlJc w:val="left"/>
+      <w:pPr>
+        <w:ind w:left="2880" w:hanging="360"/>
+      </w:pPr>
+      <w:rPr>
+        <w:rFonts w:ascii="Symbol" w:hAnsi="Symbol" w:hint="default"/>
+      </w:rPr>
+    </w:lvl>
+    <w:lvl w:ilvl="4" w:tplc="04100003">
+      <w:start w:val="1"/>
+      <w:numFmt w:val="bullet"/>
+      <w:lvlText w:val="o"/>
+      <w:lvlJc w:val="left"/>
+      <w:pPr>
+        <w:ind w:left="3600" w:hanging="360"/>
+      </w:pPr>
+      <w:rPr>
+        <w:rFonts w:ascii="Courier New" w:hAnsi="Courier New" w:cs="Courier New" w:hint="default"/>
+      </w:rPr>
+    </w:lvl>
+    <w:lvl w:ilvl="5" w:tplc="04100005">
+      <w:start w:val="1"/>
+      <w:numFmt w:val="bullet"/>
+      <w:lvlText w:val=""/>
+      <w:lvlJc w:val="left"/>
+      <w:pPr>
+        <w:ind w:left="4320" w:hanging="360"/>
+      </w:pPr>
+      <w:rPr>
+        <w:rFonts w:ascii="Wingdings" w:hAnsi="Wingdings" w:hint="default"/>
+      </w:rPr>
+    </w:lvl>
+    <w:lvl w:ilvl="6" w:tplc="04100001">
+      <w:start w:val="1"/>
+      <w:numFmt w:val="bullet"/>
+      <w:lvlText w:val=""/>
+      <w:lvlJc w:val="left"/>
+      <w:pPr>
+        <w:ind w:left="5040" w:hanging="360"/>
+      </w:pPr>
+      <w:rPr>
+        <w:rFonts w:ascii="Symbol" w:hAnsi="Symbol" w:hint="default"/>
+      </w:rPr>
+    </w:lvl>
+    <w:lvl w:ilvl="7" w:tplc="04100003">
+      <w:start w:val="1"/>
+      <w:numFmt w:val="bullet"/>
+      <w:lvlText w:val="o"/>
+      <w:lvlJc w:val="left"/>
+      <w:pPr>
+        <w:ind w:left="5760" w:hanging="360"/>
+      </w:pPr>
+      <w:rPr>
+        <w:rFonts w:ascii="Courier New" w:hAnsi="Courier New" w:cs="Courier New" w:hint="default"/>
+      </w:rPr>
+    </w:lvl>
+    <w:lvl w:ilvl="8" w:tplc="04100005">
+      <w:start w:val="1"/>
+      <w:numFmt w:val="bullet"/>
+      <w:lvlText w:val=""/>
+      <w:lvlJc w:val="left"/>
+      <w:pPr>
+        <w:ind w:left="6480" w:hanging="360"/>
+      </w:pPr>
+      <w:rPr>
+        <w:rFonts w:ascii="Wingdings" w:hAnsi="Wingdings" w:hint="default"/>
+      </w:rPr>
+    </w:lvl>
+  </w:abstractNum>
+  <w:abstractNum w:abstractNumId="23" w15:restartNumberingAfterBreak="0">
     <w:nsid w:val="7782069F"/>
     <w:multiLevelType w:val="multilevel"/>
     <w:tmpl w:val="6F928D3E"/>
@@ -5076,7 +5402,7 @@
       </w:rPr>
     </w:lvl>
   </w:abstractNum>
-  <w:abstractNum w:abstractNumId="21" w15:restartNumberingAfterBreak="0">
+  <w:abstractNum w:abstractNumId="24" w15:restartNumberingAfterBreak="0">
     <w:nsid w:val="7AB11A33"/>
     <w:multiLevelType w:val="multilevel"/>
     <w:tmpl w:val="9F786674"/>
@@ -5226,70 +5552,352 @@
     </w:lvl>
   </w:abstractNum>
   <w:num w:numId="1" w16cid:durableId="2035307673">
-    <w:abstractNumId w:val="17"/>
+    <w:abstractNumId w:val="19"/>
   </w:num>
   <w:num w:numId="2" w16cid:durableId="472674790">
-    <w:abstractNumId w:val="12"/>
+    <w:abstractNumId w:val="14"/>
   </w:num>
   <w:num w:numId="3" w16cid:durableId="1265457901">
-    <w:abstractNumId w:val="13"/>
+    <w:abstractNumId w:val="15"/>
   </w:num>
   <w:num w:numId="4" w16cid:durableId="220100997">
     <w:abstractNumId w:val="3"/>
   </w:num>
   <w:num w:numId="5" w16cid:durableId="120273899">
-    <w:abstractNumId w:val="8"/>
+    <w:abstractNumId w:val="10"/>
   </w:num>
   <w:num w:numId="6" w16cid:durableId="2145073201">
+    <w:abstractNumId w:val="20"/>
+  </w:num>
+  <w:num w:numId="7" w16cid:durableId="2082478823">
     <w:abstractNumId w:val="18"/>
   </w:num>
-  <w:num w:numId="7" w16cid:durableId="2082478823">
-    <w:abstractNumId w:val="16"/>
-  </w:num>
   <w:num w:numId="8" w16cid:durableId="1473711556">
-    <w:abstractNumId w:val="11"/>
+    <w:abstractNumId w:val="13"/>
   </w:num>
   <w:num w:numId="9" w16cid:durableId="2071463846">
-    <w:abstractNumId w:val="10"/>
+    <w:abstractNumId w:val="12"/>
   </w:num>
   <w:num w:numId="10" w16cid:durableId="317610381">
-    <w:abstractNumId w:val="6"/>
+    <w:abstractNumId w:val="7"/>
   </w:num>
   <w:num w:numId="11" w16cid:durableId="1646659453">
     <w:abstractNumId w:val="4"/>
   </w:num>
   <w:num w:numId="12" w16cid:durableId="2115174511">
-    <w:abstractNumId w:val="21"/>
+    <w:abstractNumId w:val="24"/>
   </w:num>
   <w:num w:numId="13" w16cid:durableId="100608608">
-    <w:abstractNumId w:val="15"/>
+    <w:abstractNumId w:val="17"/>
   </w:num>
   <w:num w:numId="14" w16cid:durableId="1619943516">
     <w:abstractNumId w:val="2"/>
   </w:num>
   <w:num w:numId="15" w16cid:durableId="2061632095">
-    <w:abstractNumId w:val="19"/>
+    <w:abstractNumId w:val="21"/>
   </w:num>
   <w:num w:numId="16" w16cid:durableId="614479810">
-    <w:abstractNumId w:val="7"/>
+    <w:abstractNumId w:val="8"/>
   </w:num>
   <w:num w:numId="17" w16cid:durableId="563878550">
     <w:abstractNumId w:val="5"/>
   </w:num>
   <w:num w:numId="18" w16cid:durableId="1330596106">
-    <w:abstractNumId w:val="9"/>
+    <w:abstractNumId w:val="11"/>
   </w:num>
   <w:num w:numId="19" w16cid:durableId="894197668">
     <w:abstractNumId w:val="1"/>
   </w:num>
   <w:num w:numId="20" w16cid:durableId="1176270023">
-    <w:abstractNumId w:val="14"/>
+    <w:abstractNumId w:val="16"/>
   </w:num>
   <w:num w:numId="21" w16cid:durableId="791292983">
     <w:abstractNumId w:val="0"/>
   </w:num>
   <w:num w:numId="22" w16cid:durableId="1927492511">
-    <w:abstractNumId w:val="20"/>
+    <w:abstractNumId w:val="23"/>
+  </w:num>
+  <w:num w:numId="23" w16cid:durableId="899049413">
+    <w:abstractNumId w:val="4"/>
+    <w:lvlOverride w:ilvl="0">
+      <w:startOverride w:val="1"/>
+    </w:lvlOverride>
+    <w:lvlOverride w:ilvl="1"/>
+    <w:lvlOverride w:ilvl="2">
+      <w:startOverride w:val="1"/>
+    </w:lvlOverride>
+    <w:lvlOverride w:ilvl="3">
+      <w:startOverride w:val="1"/>
+    </w:lvlOverride>
+    <w:lvlOverride w:ilvl="4">
+      <w:startOverride w:val="1"/>
+    </w:lvlOverride>
+    <w:lvlOverride w:ilvl="5">
+      <w:startOverride w:val="1"/>
+    </w:lvlOverride>
+    <w:lvlOverride w:ilvl="6">
+      <w:startOverride w:val="1"/>
+    </w:lvlOverride>
+    <w:lvlOverride w:ilvl="7">
+      <w:startOverride w:val="1"/>
+    </w:lvlOverride>
+    <w:lvlOverride w:ilvl="8">
+      <w:startOverride w:val="1"/>
+    </w:lvlOverride>
+  </w:num>
+  <w:num w:numId="24" w16cid:durableId="1835602954">
+    <w:abstractNumId w:val="24"/>
+    <w:lvlOverride w:ilvl="0"/>
+    <w:lvlOverride w:ilvl="1"/>
+    <w:lvlOverride w:ilvl="2"/>
+    <w:lvlOverride w:ilvl="3"/>
+    <w:lvlOverride w:ilvl="4"/>
+    <w:lvlOverride w:ilvl="5"/>
+    <w:lvlOverride w:ilvl="6"/>
+    <w:lvlOverride w:ilvl="7"/>
+    <w:lvlOverride w:ilvl="8"/>
+  </w:num>
+  <w:num w:numId="25" w16cid:durableId="1541170067">
+    <w:abstractNumId w:val="17"/>
+    <w:lvlOverride w:ilvl="0"/>
+    <w:lvlOverride w:ilvl="1"/>
+    <w:lvlOverride w:ilvl="2"/>
+    <w:lvlOverride w:ilvl="3"/>
+    <w:lvlOverride w:ilvl="4"/>
+    <w:lvlOverride w:ilvl="5"/>
+    <w:lvlOverride w:ilvl="6"/>
+    <w:lvlOverride w:ilvl="7"/>
+    <w:lvlOverride w:ilvl="8"/>
+  </w:num>
+  <w:num w:numId="26" w16cid:durableId="377584348">
+    <w:abstractNumId w:val="2"/>
+    <w:lvlOverride w:ilvl="0">
+      <w:startOverride w:val="1"/>
+    </w:lvlOverride>
+    <w:lvlOverride w:ilvl="1"/>
+    <w:lvlOverride w:ilvl="2">
+      <w:startOverride w:val="1"/>
+    </w:lvlOverride>
+    <w:lvlOverride w:ilvl="3">
+      <w:startOverride w:val="1"/>
+    </w:lvlOverride>
+    <w:lvlOverride w:ilvl="4">
+      <w:startOverride w:val="1"/>
+    </w:lvlOverride>
+    <w:lvlOverride w:ilvl="5">
+      <w:startOverride w:val="1"/>
+    </w:lvlOverride>
+    <w:lvlOverride w:ilvl="6">
+      <w:startOverride w:val="1"/>
+    </w:lvlOverride>
+    <w:lvlOverride w:ilvl="7">
+      <w:startOverride w:val="1"/>
+    </w:lvlOverride>
+    <w:lvlOverride w:ilvl="8">
+      <w:startOverride w:val="1"/>
+    </w:lvlOverride>
+  </w:num>
+  <w:num w:numId="27" w16cid:durableId="205877167">
+    <w:abstractNumId w:val="21"/>
+    <w:lvlOverride w:ilvl="0"/>
+    <w:lvlOverride w:ilvl="1"/>
+    <w:lvlOverride w:ilvl="2"/>
+    <w:lvlOverride w:ilvl="3"/>
+    <w:lvlOverride w:ilvl="4"/>
+    <w:lvlOverride w:ilvl="5"/>
+    <w:lvlOverride w:ilvl="6"/>
+    <w:lvlOverride w:ilvl="7"/>
+    <w:lvlOverride w:ilvl="8"/>
+  </w:num>
+  <w:num w:numId="28" w16cid:durableId="100809736">
+    <w:abstractNumId w:val="8"/>
+    <w:lvlOverride w:ilvl="0"/>
+    <w:lvlOverride w:ilvl="1"/>
+    <w:lvlOverride w:ilvl="2"/>
+    <w:lvlOverride w:ilvl="3"/>
+    <w:lvlOverride w:ilvl="4"/>
+    <w:lvlOverride w:ilvl="5"/>
+    <w:lvlOverride w:ilvl="6"/>
+    <w:lvlOverride w:ilvl="7"/>
+    <w:lvlOverride w:ilvl="8"/>
+  </w:num>
+  <w:num w:numId="29" w16cid:durableId="1170678151">
+    <w:abstractNumId w:val="5"/>
+    <w:lvlOverride w:ilvl="0">
+      <w:startOverride w:val="1"/>
+    </w:lvlOverride>
+    <w:lvlOverride w:ilvl="1">
+      <w:startOverride w:val="1"/>
+    </w:lvlOverride>
+    <w:lvlOverride w:ilvl="2">
+      <w:startOverride w:val="1"/>
+    </w:lvlOverride>
+    <w:lvlOverride w:ilvl="3">
+      <w:startOverride w:val="1"/>
+    </w:lvlOverride>
+    <w:lvlOverride w:ilvl="4">
+      <w:startOverride w:val="1"/>
+    </w:lvlOverride>
+    <w:lvlOverride w:ilvl="5">
+      <w:startOverride w:val="1"/>
+    </w:lvlOverride>
+    <w:lvlOverride w:ilvl="6">
+      <w:startOverride w:val="1"/>
+    </w:lvlOverride>
+    <w:lvlOverride w:ilvl="7">
+      <w:startOverride w:val="1"/>
+    </w:lvlOverride>
+    <w:lvlOverride w:ilvl="8">
+      <w:startOverride w:val="1"/>
+    </w:lvlOverride>
+  </w:num>
+  <w:num w:numId="30" w16cid:durableId="881288427">
+    <w:abstractNumId w:val="11"/>
+    <w:lvlOverride w:ilvl="0"/>
+    <w:lvlOverride w:ilvl="1"/>
+    <w:lvlOverride w:ilvl="2"/>
+    <w:lvlOverride w:ilvl="3"/>
+    <w:lvlOverride w:ilvl="4"/>
+    <w:lvlOverride w:ilvl="5"/>
+    <w:lvlOverride w:ilvl="6"/>
+    <w:lvlOverride w:ilvl="7"/>
+    <w:lvlOverride w:ilvl="8"/>
+  </w:num>
+  <w:num w:numId="31" w16cid:durableId="1013649018">
+    <w:abstractNumId w:val="1"/>
+    <w:lvlOverride w:ilvl="0">
+      <w:startOverride w:val="1"/>
+    </w:lvlOverride>
+    <w:lvlOverride w:ilvl="1"/>
+    <w:lvlOverride w:ilvl="2">
+      <w:startOverride w:val="1"/>
+    </w:lvlOverride>
+    <w:lvlOverride w:ilvl="3">
+      <w:startOverride w:val="1"/>
+    </w:lvlOverride>
+    <w:lvlOverride w:ilvl="4">
+      <w:startOverride w:val="1"/>
+    </w:lvlOverride>
+    <w:lvlOverride w:ilvl="5">
+      <w:startOverride w:val="1"/>
+    </w:lvlOverride>
+    <w:lvlOverride w:ilvl="6">
+      <w:startOverride w:val="1"/>
+    </w:lvlOverride>
+    <w:lvlOverride w:ilvl="7">
+      <w:startOverride w:val="1"/>
+    </w:lvlOverride>
+    <w:lvlOverride w:ilvl="8">
+      <w:startOverride w:val="1"/>
+    </w:lvlOverride>
+  </w:num>
+  <w:num w:numId="32" w16cid:durableId="661081446">
+    <w:abstractNumId w:val="16"/>
+    <w:lvlOverride w:ilvl="0"/>
+    <w:lvlOverride w:ilvl="1"/>
+    <w:lvlOverride w:ilvl="2"/>
+    <w:lvlOverride w:ilvl="3"/>
+    <w:lvlOverride w:ilvl="4"/>
+    <w:lvlOverride w:ilvl="5"/>
+    <w:lvlOverride w:ilvl="6"/>
+    <w:lvlOverride w:ilvl="7"/>
+    <w:lvlOverride w:ilvl="8"/>
+  </w:num>
+  <w:num w:numId="33" w16cid:durableId="73166151">
+    <w:abstractNumId w:val="0"/>
+    <w:lvlOverride w:ilvl="0">
+      <w:startOverride w:val="1"/>
+    </w:lvlOverride>
+    <w:lvlOverride w:ilvl="1">
+      <w:startOverride w:val="1"/>
+    </w:lvlOverride>
+    <w:lvlOverride w:ilvl="2">
+      <w:startOverride w:val="1"/>
+    </w:lvlOverride>
+    <w:lvlOverride w:ilvl="3">
+      <w:startOverride w:val="1"/>
+    </w:lvlOverride>
+    <w:lvlOverride w:ilvl="4">
+      <w:startOverride w:val="1"/>
+    </w:lvlOverride>
+    <w:lvlOverride w:ilvl="5">
+      <w:startOverride w:val="1"/>
+    </w:lvlOverride>
+    <w:lvlOverride w:ilvl="6">
+      <w:startOverride w:val="1"/>
+    </w:lvlOverride>
+    <w:lvlOverride w:ilvl="7">
+      <w:startOverride w:val="1"/>
+    </w:lvlOverride>
+    <w:lvlOverride w:ilvl="8">
+      <w:startOverride w:val="1"/>
+    </w:lvlOverride>
+  </w:num>
+  <w:num w:numId="34" w16cid:durableId="375736184">
+    <w:abstractNumId w:val="23"/>
+    <w:lvlOverride w:ilvl="0"/>
+    <w:lvlOverride w:ilvl="1"/>
+    <w:lvlOverride w:ilvl="2"/>
+    <w:lvlOverride w:ilvl="3"/>
+    <w:lvlOverride w:ilvl="4"/>
+    <w:lvlOverride w:ilvl="5"/>
+    <w:lvlOverride w:ilvl="6"/>
+    <w:lvlOverride w:ilvl="7"/>
+    <w:lvlOverride w:ilvl="8"/>
+  </w:num>
+  <w:num w:numId="35" w16cid:durableId="381245828">
+    <w:abstractNumId w:val="9"/>
+    <w:lvlOverride w:ilvl="0">
+      <w:startOverride w:val="1"/>
+    </w:lvlOverride>
+    <w:lvlOverride w:ilvl="1">
+      <w:startOverride w:val="1"/>
+    </w:lvlOverride>
+    <w:lvlOverride w:ilvl="2">
+      <w:startOverride w:val="1"/>
+    </w:lvlOverride>
+    <w:lvlOverride w:ilvl="3">
+      <w:startOverride w:val="1"/>
+    </w:lvlOverride>
+    <w:lvlOverride w:ilvl="4">
+      <w:startOverride w:val="1"/>
+    </w:lvlOverride>
+    <w:lvlOverride w:ilvl="5">
+      <w:startOverride w:val="1"/>
+    </w:lvlOverride>
+    <w:lvlOverride w:ilvl="6">
+      <w:startOverride w:val="1"/>
+    </w:lvlOverride>
+    <w:lvlOverride w:ilvl="7">
+      <w:startOverride w:val="1"/>
+    </w:lvlOverride>
+    <w:lvlOverride w:ilvl="8">
+      <w:startOverride w:val="1"/>
+    </w:lvlOverride>
+  </w:num>
+  <w:num w:numId="36" w16cid:durableId="847065185">
+    <w:abstractNumId w:val="6"/>
+    <w:lvlOverride w:ilvl="0"/>
+    <w:lvlOverride w:ilvl="1"/>
+    <w:lvlOverride w:ilvl="2"/>
+    <w:lvlOverride w:ilvl="3"/>
+    <w:lvlOverride w:ilvl="4"/>
+    <w:lvlOverride w:ilvl="5"/>
+    <w:lvlOverride w:ilvl="6"/>
+    <w:lvlOverride w:ilvl="7"/>
+    <w:lvlOverride w:ilvl="8"/>
+  </w:num>
+  <w:num w:numId="37" w16cid:durableId="42297851">
+    <w:abstractNumId w:val="22"/>
+    <w:lvlOverride w:ilvl="0"/>
+    <w:lvlOverride w:ilvl="1"/>
+    <w:lvlOverride w:ilvl="2"/>
+    <w:lvlOverride w:ilvl="3"/>
+    <w:lvlOverride w:ilvl="4"/>
+    <w:lvlOverride w:ilvl="5"/>
+    <w:lvlOverride w:ilvl="6"/>
+    <w:lvlOverride w:ilvl="7"/>
+    <w:lvlOverride w:ilvl="8"/>
   </w:num>
 </w:numbering>
 </file>
@@ -6507,6 +7115,15 @@
 </file>
 
 <file path=customXml/item1.xml><?xml version="1.0" encoding="utf-8"?>
+<?mso-contentType ?>
+<FormTemplates xmlns="http://schemas.microsoft.com/sharepoint/v3/contenttype/forms">
+  <Display>DocumentLibraryForm</Display>
+  <Edit>DocumentLibraryForm</Edit>
+  <New>DocumentLibraryForm</New>
+</FormTemplates>
+</file>
+
+<file path=customXml/item2.xml><?xml version="1.0" encoding="utf-8"?>
 <ct:contentTypeSchema xmlns:ct="http://schemas.microsoft.com/office/2006/metadata/contentType" xmlns:ma="http://schemas.microsoft.com/office/2006/metadata/properties/metaAttributes" ct:_="" ma:_="" ma:contentTypeName="Document" ma:contentTypeID="0x01010016E63A739F563946AD8C16C05D062E98" ma:contentTypeVersion="6" ma:contentTypeDescription="Create a new document." ma:contentTypeScope="" ma:versionID="a28a9786f1d8f4f56c75dc998e4d5f9b">
   <xsd:schema xmlns:xsd="http://www.w3.org/2001/XMLSchema" xmlns:xs="http://www.w3.org/2001/XMLSchema" xmlns:p="http://schemas.microsoft.com/office/2006/metadata/properties" xmlns:ns3="56c654e7-54e6-4cec-9125-9ecb39084783" targetNamespace="http://schemas.microsoft.com/office/2006/metadata/properties" ma:root="true" ma:fieldsID="a24d4552bcb2c83444a4b426af01032c" ns3:_="">
     <xsd:import namespace="56c654e7-54e6-4cec-9125-9ecb39084783"/>
@@ -6662,15 +7279,6 @@
 </ct:contentTypeSchema>
 </file>
 
-<file path=customXml/item2.xml><?xml version="1.0" encoding="utf-8"?>
-<?mso-contentType ?>
-<FormTemplates xmlns="http://schemas.microsoft.com/sharepoint/v3/contenttype/forms">
-  <Display>DocumentLibraryForm</Display>
-  <Edit>DocumentLibraryForm</Edit>
-  <New>DocumentLibraryForm</New>
-</FormTemplates>
-</file>
-
 <file path=customXml/item3.xml><?xml version="1.0" encoding="utf-8"?>
 <p:properties xmlns:p="http://schemas.microsoft.com/office/2006/metadata/properties" xmlns:xsi="http://www.w3.org/2001/XMLSchema-instance" xmlns:pc="http://schemas.microsoft.com/office/infopath/2007/PartnerControls">
   <documentManagement>
@@ -6680,6 +7288,14 @@
 </file>
 
 <file path=customXml/itemProps1.xml><?xml version="1.0" encoding="utf-8"?>
+<ds:datastoreItem xmlns:ds="http://schemas.openxmlformats.org/officeDocument/2006/customXml" ds:itemID="{D7CC8D71-6A78-44D7-862B-082F747BB8C8}">
+  <ds:schemaRefs>
+    <ds:schemaRef ds:uri="http://schemas.microsoft.com/sharepoint/v3/contenttype/forms"/>
+  </ds:schemaRefs>
+</ds:datastoreItem>
+</file>
+
+<file path=customXml/itemProps2.xml><?xml version="1.0" encoding="utf-8"?>
 <ds:datastoreItem xmlns:ds="http://schemas.openxmlformats.org/officeDocument/2006/customXml" ds:itemID="{EFC1B4BC-79B0-4035-98EC-C0860BAF9BB5}">
   <ds:schemaRefs>
     <ds:schemaRef ds:uri="http://schemas.microsoft.com/office/2006/metadata/contentType"/>
@@ -6697,14 +7313,6 @@
 </ds:datastoreItem>
 </file>
 
-<file path=customXml/itemProps2.xml><?xml version="1.0" encoding="utf-8"?>
-<ds:datastoreItem xmlns:ds="http://schemas.openxmlformats.org/officeDocument/2006/customXml" ds:itemID="{D7CC8D71-6A78-44D7-862B-082F747BB8C8}">
-  <ds:schemaRefs>
-    <ds:schemaRef ds:uri="http://schemas.microsoft.com/sharepoint/v3/contenttype/forms"/>
-  </ds:schemaRefs>
-</ds:datastoreItem>
-</file>
-
 <file path=customXml/itemProps3.xml><?xml version="1.0" encoding="utf-8"?>
 <ds:datastoreItem xmlns:ds="http://schemas.openxmlformats.org/officeDocument/2006/customXml" ds:itemID="{34BAB3D3-8563-4ADD-8056-6D70CBFAE221}">
   <ds:schemaRefs>

</xml_diff>